<commit_message>
Some updates to guide.docx
</commit_message>
<xml_diff>
--- a/guide.docx
+++ b/guide.docx
@@ -22,57 +22,6 @@
           <w:szCs w:val="28"/>
         </w:rPr>
         <w:t>Python SDK UX study</w:t>
-      </w:r>
-    </w:p>
-    <w:p>
-      <w:pPr>
-        <w:rPr>
-          <w:b/>
-          <w:bCs/>
-          <w:color w:val="44546A" w:themeColor="text2"/>
-          <w:sz w:val="28"/>
-          <w:szCs w:val="28"/>
-        </w:rPr>
-      </w:pPr>
-      <w:r>
-        <w:rPr>
-          <w:b/>
-          <w:bCs/>
-          <w:color w:val="44546A" w:themeColor="text2"/>
-          <w:sz w:val="28"/>
-          <w:szCs w:val="28"/>
-        </w:rPr>
-        <w:t>Introduction</w:t>
-      </w:r>
-    </w:p>
-    <w:p>
-      <w:pPr>
-        <w:rPr>
-          <w:sz w:val="24"/>
-          <w:szCs w:val="24"/>
-        </w:rPr>
-      </w:pPr>
-      <w:r>
-        <w:rPr>
-          <w:sz w:val="24"/>
-          <w:szCs w:val="24"/>
-        </w:rPr>
-        <w:t xml:space="preserve">Thank you for participating in our study today! We are very excited to get your feedback on Python SDK. Today we will go through a series of tasks together. It is important to “think aloud” meaning speak your mind as your perform the tasks so we can understand if anything was helpful or confusing to you. I may ask follow up questions to better understand your feedback.  </w:t>
-      </w:r>
-    </w:p>
-    <w:p>
-      <w:pPr>
-        <w:rPr>
-          <w:sz w:val="24"/>
-          <w:szCs w:val="24"/>
-        </w:rPr>
-      </w:pPr>
-      <w:r>
-        <w:rPr>
-          <w:sz w:val="24"/>
-          <w:szCs w:val="24"/>
-        </w:rPr>
-        <w:t>There is no right or wrong answer; We are not testing you, we are testing our product. We are just interested in getting your feedback to improve our product.</w:t>
       </w:r>
     </w:p>
     <w:p>
@@ -210,7 +159,7 @@
         </w:rPr>
         <w:t xml:space="preserve"> Python SDK (</w:t>
       </w:r>
-      <w:hyperlink r:id="rId6">
+      <w:hyperlink r:id="rId8">
         <w:r>
           <w:rPr>
             <w:rStyle w:val="Hyperlink"/>
@@ -411,7 +360,7 @@
             <w:pPr>
               <w:spacing w:line="259" w:lineRule="auto"/>
             </w:pPr>
-            <w:hyperlink r:id="rId7">
+            <w:hyperlink r:id="rId9">
               <w:r>
                 <w:rPr>
                   <w:rStyle w:val="Hyperlink"/>
@@ -463,7 +412,7 @@
             </w:r>
           </w:p>
           <w:p>
-            <w:hyperlink r:id="rId8">
+            <w:hyperlink r:id="rId10">
               <w:r>
                 <w:rPr>
                   <w:rStyle w:val="Hyperlink"/>
@@ -492,56 +441,23 @@
                 <w:sz w:val="24"/>
                 <w:szCs w:val="24"/>
               </w:rPr>
-              <w:lastRenderedPageBreak/>
-              <w:t xml:space="preserve">Update domain count : 5, fault domain count: 5, </w:t>
+              <w:t xml:space="preserve">Update domain </w:t>
             </w:r>
-            <w:proofErr w:type="spellStart"/>
+            <w:proofErr w:type="gramStart"/>
             <w:r>
               <w:rPr>
                 <w:sz w:val="24"/>
                 <w:szCs w:val="24"/>
               </w:rPr>
-              <w:t>sku</w:t>
+              <w:t>count :</w:t>
             </w:r>
-            <w:proofErr w:type="spellEnd"/>
+            <w:proofErr w:type="gramEnd"/>
             <w:r>
               <w:rPr>
                 <w:sz w:val="24"/>
                 <w:szCs w:val="24"/>
               </w:rPr>
-              <w:t xml:space="preserve">: a new </w:t>
-            </w:r>
-            <w:proofErr w:type="spellStart"/>
-            <w:r>
-              <w:rPr>
-                <w:sz w:val="24"/>
-                <w:szCs w:val="24"/>
-              </w:rPr>
-              <w:t>sku</w:t>
-            </w:r>
-            <w:proofErr w:type="spellEnd"/>
-            <w:r>
-              <w:rPr>
-                <w:sz w:val="24"/>
-                <w:szCs w:val="24"/>
-              </w:rPr>
-              <w:t xml:space="preserve"> named “</w:t>
-            </w:r>
-            <w:proofErr w:type="spellStart"/>
-            <w:r>
-              <w:rPr>
-                <w:sz w:val="24"/>
-                <w:szCs w:val="24"/>
-              </w:rPr>
-              <w:t>newSku</w:t>
-            </w:r>
-            <w:proofErr w:type="spellEnd"/>
-            <w:r>
-              <w:rPr>
-                <w:sz w:val="24"/>
-                <w:szCs w:val="24"/>
-              </w:rPr>
-              <w:t>”</w:t>
+              <w:t xml:space="preserve"> 5, fault domain count: 5, sku: a new sku named “newSku”</w:t>
             </w:r>
           </w:p>
         </w:tc>
@@ -567,7 +483,7 @@
             <w:pPr>
               <w:spacing w:line="259" w:lineRule="auto"/>
             </w:pPr>
-            <w:hyperlink r:id="rId9">
+            <w:hyperlink r:id="rId11">
               <w:r>
                 <w:rPr>
                   <w:rStyle w:val="Hyperlink"/>
@@ -596,7 +512,23 @@
                 <w:sz w:val="24"/>
                 <w:szCs w:val="24"/>
               </w:rPr>
-              <w:t>A IPv4 address with dynamic allocation method,  and same location as our VM</w:t>
+              <w:t xml:space="preserve">A IPv4 address with dynamic allocation </w:t>
+            </w:r>
+            <w:proofErr w:type="gramStart"/>
+            <w:r>
+              <w:rPr>
+                <w:sz w:val="24"/>
+                <w:szCs w:val="24"/>
+              </w:rPr>
+              <w:t>method,  and</w:t>
+            </w:r>
+            <w:proofErr w:type="gramEnd"/>
+            <w:r>
+              <w:rPr>
+                <w:sz w:val="24"/>
+                <w:szCs w:val="24"/>
+              </w:rPr>
+              <w:t xml:space="preserve"> same location as our VM</w:t>
             </w:r>
           </w:p>
         </w:tc>
@@ -622,7 +554,7 @@
             </w:r>
           </w:p>
           <w:p>
-            <w:hyperlink r:id="rId10">
+            <w:hyperlink r:id="rId12">
               <w:r>
                 <w:rPr>
                   <w:rStyle w:val="Hyperlink"/>
@@ -677,7 +609,7 @@
             </w:r>
           </w:p>
           <w:p>
-            <w:hyperlink r:id="rId11">
+            <w:hyperlink r:id="rId13">
               <w:r>
                 <w:rPr>
                   <w:rStyle w:val="Hyperlink"/>
@@ -706,6 +638,7 @@
                 <w:sz w:val="24"/>
                 <w:szCs w:val="24"/>
               </w:rPr>
+              <w:lastRenderedPageBreak/>
               <w:t xml:space="preserve">Same location as VM. </w:t>
             </w:r>
           </w:p>
@@ -721,6 +654,7 @@
                 <w:sz w:val="24"/>
                 <w:szCs w:val="24"/>
               </w:rPr>
+              <w:lastRenderedPageBreak/>
               <w:t>The IP configuration for this network interface should be primary and use the first subnet of the virtual network as stated in the requirements.</w:t>
             </w:r>
           </w:p>
@@ -758,11 +692,12 @@
                 <w:sz w:val="24"/>
                 <w:szCs w:val="24"/>
               </w:rPr>
+              <w:lastRenderedPageBreak/>
               <w:t xml:space="preserve">Virtual machine </w:t>
             </w:r>
           </w:p>
           <w:p>
-            <w:hyperlink r:id="rId12">
+            <w:hyperlink r:id="rId14">
               <w:r>
                 <w:rPr>
                   <w:rStyle w:val="Hyperlink"/>
@@ -949,7 +884,7 @@
       <w:r>
         <w:t xml:space="preserve">Username: </w:t>
       </w:r>
-      <w:hyperlink r:id="rId13">
+      <w:hyperlink r:id="rId15">
         <w:r>
           <w:rPr>
             <w:rStyle w:val="Hyperlink"/>
@@ -958,15 +893,7 @@
         </w:r>
       </w:hyperlink>
       <w:r>
-        <w:t xml:space="preserve"> // </w:t>
-      </w:r>
-      <w:proofErr w:type="spellStart"/>
-      <w:r>
-        <w:t>Pwd</w:t>
-      </w:r>
-      <w:proofErr w:type="spellEnd"/>
-      <w:r>
-        <w:t>: (Send separately)</w:t>
+        <w:t xml:space="preserve"> // Pwd: (Send separately)</w:t>
       </w:r>
     </w:p>
     <w:p/>
@@ -990,6 +917,117 @@
     <w:p>
       <w:pPr>
         <w:rPr>
+          <w:b/>
+          <w:bCs/>
+          <w:color w:val="FF0000"/>
+          <w:sz w:val="24"/>
+          <w:szCs w:val="24"/>
+        </w:rPr>
+      </w:pPr>
+      <w:r>
+        <w:rPr>
+          <w:b/>
+          <w:bCs/>
+          <w:color w:val="FF0000"/>
+          <w:sz w:val="24"/>
+          <w:szCs w:val="24"/>
+        </w:rPr>
+        <w:t xml:space="preserve">Note: </w:t>
+      </w:r>
+      <w:r>
+        <w:rPr>
+          <w:b/>
+          <w:bCs/>
+          <w:color w:val="FF0000"/>
+          <w:sz w:val="24"/>
+          <w:szCs w:val="24"/>
+        </w:rPr>
+        <w:t xml:space="preserve">Install the preview version only at first. </w:t>
+      </w:r>
+      <w:r>
+        <w:rPr>
+          <w:b/>
+          <w:bCs/>
+          <w:color w:val="FF0000"/>
+          <w:sz w:val="24"/>
+          <w:szCs w:val="24"/>
+        </w:rPr>
+        <w:t xml:space="preserve">You might have to </w:t>
+      </w:r>
+      <w:r>
+        <w:rPr>
+          <w:b/>
+          <w:bCs/>
+          <w:color w:val="FF0000"/>
+          <w:sz w:val="24"/>
+          <w:szCs w:val="24"/>
+        </w:rPr>
+        <w:t>un</w:t>
+      </w:r>
+      <w:r>
+        <w:rPr>
+          <w:b/>
+          <w:bCs/>
+          <w:color w:val="FF0000"/>
+          <w:sz w:val="24"/>
+          <w:szCs w:val="24"/>
+        </w:rPr>
+        <w:t>install previous</w:t>
+      </w:r>
+      <w:r>
+        <w:rPr>
+          <w:b/>
+          <w:bCs/>
+          <w:color w:val="FF0000"/>
+          <w:sz w:val="24"/>
+          <w:szCs w:val="24"/>
+        </w:rPr>
+        <w:t>ly</w:t>
+      </w:r>
+      <w:r>
+        <w:rPr>
+          <w:b/>
+          <w:bCs/>
+          <w:color w:val="FF0000"/>
+          <w:sz w:val="24"/>
+          <w:szCs w:val="24"/>
+        </w:rPr>
+        <w:t xml:space="preserve"> installed</w:t>
+      </w:r>
+      <w:r>
+        <w:rPr>
+          <w:b/>
+          <w:bCs/>
+          <w:color w:val="FF0000"/>
+          <w:sz w:val="24"/>
+          <w:szCs w:val="24"/>
+        </w:rPr>
+        <w:t xml:space="preserve"> versions of the</w:t>
+      </w:r>
+      <w:r>
+        <w:rPr>
+          <w:b/>
+          <w:bCs/>
+          <w:color w:val="FF0000"/>
+          <w:sz w:val="24"/>
+          <w:szCs w:val="24"/>
+        </w:rPr>
+        <w:t xml:space="preserve"> librar</w:t>
+      </w:r>
+      <w:r>
+        <w:rPr>
+          <w:b/>
+          <w:bCs/>
+          <w:color w:val="FF0000"/>
+          <w:sz w:val="24"/>
+          <w:szCs w:val="24"/>
+        </w:rPr>
+        <w:t>ies</w:t>
+      </w:r>
+    </w:p>
+    <w:p>
+      <w:pPr>
+        <w:rPr>
           <w:sz w:val="24"/>
           <w:szCs w:val="24"/>
           <w:u w:val="single"/>
@@ -1034,23 +1072,28 @@
         </w:rPr>
         <w:t xml:space="preserve">  </w:t>
       </w:r>
-      <w:hyperlink r:id="rId14" w:history="1">
+      <w:hyperlink r:id="rId16" w:history="1">
         <w:r>
           <w:rPr>
             <w:rStyle w:val="Hyperlink"/>
           </w:rPr>
-          <w:t>https://github.com/nickzhums/user_study_python</w:t>
+          <w:t>https://github.com/nickzhums/user_study_python_package</w:t>
         </w:r>
       </w:hyperlink>
       <w:r>
         <w:t xml:space="preserve">. </w:t>
       </w:r>
       <w:r>
-        <w:t>The package install instructions are located at install/README.md</w:t>
+        <w:t xml:space="preserve">The package install instructions are </w:t>
+      </w:r>
+      <w:r>
+        <w:t xml:space="preserve">included in the repository </w:t>
+      </w:r>
+      <w:r>
+        <w:t>README</w:t>
       </w:r>
     </w:p>
     <w:p/>
-    <w:p/>
     <w:p>
       <w:pPr>
         <w:rPr>
@@ -1104,26 +1147,17 @@
           <w:sz w:val="24"/>
           <w:szCs w:val="24"/>
         </w:rPr>
-        <w:t xml:space="preserve">Please directly download packages from </w:t>
-      </w:r>
-      <w:proofErr w:type="spellStart"/>
-      <w:r>
-        <w:rPr>
-          <w:sz w:val="24"/>
-          <w:szCs w:val="24"/>
-        </w:rPr>
-        <w:t>PyPI</w:t>
-      </w:r>
-      <w:proofErr w:type="spellEnd"/>
-    </w:p>
-    <w:p>
-      <w:pPr>
-        <w:rPr>
-          <w:sz w:val="24"/>
-          <w:szCs w:val="24"/>
-        </w:rPr>
-      </w:pPr>
-      <w:hyperlink r:id="rId15" w:history="1">
+        <w:t>Please directly download packages from PyPI</w:t>
+      </w:r>
+    </w:p>
+    <w:p>
+      <w:pPr>
+        <w:rPr>
+          <w:sz w:val="24"/>
+          <w:szCs w:val="24"/>
+        </w:rPr>
+      </w:pPr>
+      <w:hyperlink r:id="rId17" w:history="1">
         <w:r>
           <w:rPr>
             <w:rStyle w:val="Hyperlink"/>
@@ -1133,7 +1167,7 @@
       </w:hyperlink>
     </w:p>
     <w:p>
-      <w:hyperlink r:id="rId16" w:history="1">
+      <w:hyperlink r:id="rId18" w:history="1">
         <w:r>
           <w:rPr>
             <w:rStyle w:val="Hyperlink"/>
@@ -1149,7 +1183,7 @@
           <w:szCs w:val="24"/>
         </w:rPr>
       </w:pPr>
-      <w:hyperlink r:id="rId17" w:history="1">
+      <w:hyperlink r:id="rId19" w:history="1">
         <w:r>
           <w:rPr>
             <w:rStyle w:val="Hyperlink"/>
@@ -1161,43 +1195,15 @@
     <w:p>
       <w:pPr>
         <w:rPr>
-          <w:sz w:val="24"/>
-          <w:szCs w:val="24"/>
-        </w:rPr>
-      </w:pPr>
-    </w:p>
-    <w:p>
-      <w:pPr>
-        <w:rPr>
           <w:b/>
           <w:bCs/>
-          <w:color w:val="FF0000"/>
-          <w:sz w:val="24"/>
-          <w:szCs w:val="24"/>
-        </w:rPr>
-      </w:pPr>
-      <w:r>
-        <w:rPr>
-          <w:b/>
-          <w:bCs/>
-          <w:color w:val="FF0000"/>
-          <w:sz w:val="24"/>
-          <w:szCs w:val="24"/>
-        </w:rPr>
-        <w:t>Note: You might have to install previous installed library</w:t>
-      </w:r>
-    </w:p>
-    <w:p>
-      <w:pPr>
-        <w:rPr>
-          <w:b/>
-          <w:bCs/>
-          <w:color w:val="44546A" w:themeColor="text2"/>
-          <w:sz w:val="28"/>
-          <w:szCs w:val="28"/>
-        </w:rPr>
-      </w:pPr>
-      <w:r>
+          <w:color w:val="44546A" w:themeColor="text2"/>
+          <w:sz w:val="28"/>
+          <w:szCs w:val="28"/>
+        </w:rPr>
+      </w:pPr>
+      <w:r>
+        <w:lastRenderedPageBreak/>
         <w:br/>
       </w:r>
       <w:r>
@@ -1223,7 +1229,14 @@
           <w:sz w:val="24"/>
           <w:szCs w:val="24"/>
         </w:rPr>
-        <w:t>Based on previous research, you have found the following documentation regarding the SDKs</w:t>
+        <w:t>Suppose that b</w:t>
+      </w:r>
+      <w:r>
+        <w:rPr>
+          <w:sz w:val="24"/>
+          <w:szCs w:val="24"/>
+        </w:rPr>
+        <w:t>ased on previous research, you have found the following documentation regarding the SDKs</w:t>
       </w:r>
     </w:p>
     <w:p>
@@ -1234,23 +1247,21 @@
           <w:u w:val="single"/>
         </w:rPr>
       </w:pPr>
-      <w:proofErr w:type="spellStart"/>
       <w:r>
         <w:rPr>
           <w:sz w:val="24"/>
           <w:szCs w:val="24"/>
           <w:u w:val="single"/>
         </w:rPr>
-        <w:t>Quickstart</w:t>
-      </w:r>
-      <w:proofErr w:type="spellEnd"/>
+        <w:t xml:space="preserve">Quickstart guide for </w:t>
+      </w:r>
       <w:r>
         <w:rPr>
           <w:sz w:val="24"/>
           <w:szCs w:val="24"/>
           <w:u w:val="single"/>
         </w:rPr>
-        <w:t xml:space="preserve"> guide for </w:t>
+        <w:t xml:space="preserve">Preview </w:t>
       </w:r>
       <w:r>
         <w:rPr>
@@ -1258,7 +1269,7 @@
           <w:szCs w:val="24"/>
           <w:u w:val="single"/>
         </w:rPr>
-        <w:t xml:space="preserve">Preview </w:t>
+        <w:t>Python SDK</w:t>
       </w:r>
       <w:r>
         <w:rPr>
@@ -1266,26 +1277,18 @@
           <w:szCs w:val="24"/>
           <w:u w:val="single"/>
         </w:rPr>
-        <w:t>Python SDK</w:t>
-      </w:r>
-      <w:r>
+        <w:t>:</w:t>
+      </w:r>
+    </w:p>
+    <w:p>
+      <w:pPr>
         <w:rPr>
           <w:sz w:val="24"/>
           <w:szCs w:val="24"/>
           <w:u w:val="single"/>
         </w:rPr>
-        <w:t>:</w:t>
-      </w:r>
-    </w:p>
-    <w:p>
-      <w:pPr>
-        <w:rPr>
-          <w:sz w:val="24"/>
-          <w:szCs w:val="24"/>
-          <w:u w:val="single"/>
-        </w:rPr>
-      </w:pPr>
-      <w:hyperlink r:id="rId18" w:history="1">
+      </w:pPr>
+      <w:hyperlink r:id="rId20" w:history="1">
         <w:r>
           <w:rPr>
             <w:rStyle w:val="Hyperlink"/>
@@ -1321,7 +1324,7 @@
       </w:r>
     </w:p>
     <w:p>
-      <w:hyperlink r:id="rId19">
+      <w:hyperlink r:id="rId21">
         <w:r>
           <w:rPr>
             <w:rStyle w:val="Hyperlink"/>
@@ -1334,7 +1337,7 @@
       </w:hyperlink>
     </w:p>
     <w:p>
-      <w:hyperlink r:id="rId20">
+      <w:hyperlink r:id="rId22">
         <w:r>
           <w:rPr>
             <w:rStyle w:val="Hyperlink"/>
@@ -1384,7 +1387,7 @@
         </w:rPr>
         <w:t>(</w:t>
       </w:r>
-      <w:hyperlink r:id="rId21" w:history="1">
+      <w:hyperlink r:id="rId23" w:history="1">
         <w:r>
           <w:rPr>
             <w:rStyle w:val="Hyperlink"/>
@@ -1437,7 +1440,42 @@
           <w:sz w:val="24"/>
           <w:szCs w:val="24"/>
         </w:rPr>
-        <w:t>You know that the virtual machine is a complicated entity and you will be creating multiple resources as part of this task.</w:t>
+        <w:t>A</w:t>
+      </w:r>
+      <w:r>
+        <w:rPr>
+          <w:sz w:val="24"/>
+          <w:szCs w:val="24"/>
+        </w:rPr>
+        <w:t xml:space="preserve"> virtual machine is a complicated entity</w:t>
+      </w:r>
+      <w:r>
+        <w:rPr>
+          <w:sz w:val="24"/>
+          <w:szCs w:val="24"/>
+        </w:rPr>
+        <w:t>,</w:t>
+      </w:r>
+      <w:r>
+        <w:rPr>
+          <w:sz w:val="24"/>
+          <w:szCs w:val="24"/>
+        </w:rPr>
+        <w:t xml:space="preserve"> </w:t>
+      </w:r>
+      <w:r>
+        <w:rPr>
+          <w:sz w:val="24"/>
+          <w:szCs w:val="24"/>
+        </w:rPr>
+        <w:t xml:space="preserve">so </w:t>
+      </w:r>
+      <w:r>
+        <w:rPr>
+          <w:sz w:val="24"/>
+          <w:szCs w:val="24"/>
+        </w:rPr>
+        <w:t>you will be creating multiple resources as part of this task.</w:t>
       </w:r>
     </w:p>
     <w:p>
@@ -1454,7 +1492,47 @@
           <w:szCs w:val="24"/>
           <w:u w:val="single"/>
         </w:rPr>
-        <w:t>When you think you complete a task, please tell us</w:t>
+        <w:t xml:space="preserve">When you think you complete </w:t>
+      </w:r>
+      <w:r>
+        <w:rPr>
+          <w:sz w:val="24"/>
+          <w:szCs w:val="24"/>
+          <w:u w:val="single"/>
+        </w:rPr>
+        <w:t>each</w:t>
+      </w:r>
+      <w:r>
+        <w:rPr>
+          <w:sz w:val="24"/>
+          <w:szCs w:val="24"/>
+          <w:u w:val="single"/>
+        </w:rPr>
+        <w:t xml:space="preserve"> task, please </w:t>
+      </w:r>
+      <w:r>
+        <w:rPr>
+          <w:sz w:val="24"/>
+          <w:szCs w:val="24"/>
+          <w:u w:val="single"/>
+        </w:rPr>
+        <w:t>let</w:t>
+      </w:r>
+      <w:r>
+        <w:rPr>
+          <w:sz w:val="24"/>
+          <w:szCs w:val="24"/>
+          <w:u w:val="single"/>
+        </w:rPr>
+        <w:t xml:space="preserve"> us</w:t>
+      </w:r>
+      <w:r>
+        <w:rPr>
+          <w:sz w:val="24"/>
+          <w:szCs w:val="24"/>
+          <w:u w:val="single"/>
+        </w:rPr>
+        <w:t xml:space="preserve"> know</w:t>
       </w:r>
       <w:r>
         <w:rPr>
@@ -1478,6 +1556,21 @@
         </w:rPr>
         <w:t>The following are the details for the tasks. Please complete them in order and let us know when you think you have finished each of them.</w:t>
       </w:r>
+      <w:r>
+        <w:rPr>
+          <w:sz w:val="24"/>
+          <w:szCs w:val="24"/>
+        </w:rPr>
+        <w:t xml:space="preserve"> We’ll ask you a couple of brief questions after each task.</w:t>
+      </w:r>
+    </w:p>
+    <w:p>
+      <w:pPr>
+        <w:rPr>
+          <w:sz w:val="24"/>
+          <w:szCs w:val="24"/>
+        </w:rPr>
+      </w:pPr>
     </w:p>
     <w:p>
       <w:pPr>
@@ -1527,77 +1620,104 @@
           <w:szCs w:val="24"/>
         </w:rPr>
       </w:pPr>
+      <w:proofErr w:type="gramStart"/>
+      <w:r>
+        <w:rPr>
+          <w:sz w:val="24"/>
+          <w:szCs w:val="24"/>
+        </w:rPr>
+        <w:t>In order to</w:t>
+      </w:r>
+      <w:proofErr w:type="gramEnd"/>
+      <w:r>
+        <w:rPr>
+          <w:sz w:val="24"/>
+          <w:szCs w:val="24"/>
+        </w:rPr>
+        <w:t xml:space="preserve"> interact with Azure resources, we will need to authenticate to Azure first</w:t>
+      </w:r>
+    </w:p>
+    <w:p>
+      <w:pPr>
+        <w:rPr>
+          <w:sz w:val="24"/>
+          <w:szCs w:val="24"/>
+          <w:u w:val="single"/>
+        </w:rPr>
+      </w:pPr>
+      <w:r>
+        <w:rPr>
+          <w:sz w:val="24"/>
+          <w:szCs w:val="24"/>
+          <w:u w:val="single"/>
+        </w:rPr>
+        <w:t xml:space="preserve">For Track 1 / Track 2 Python SDK: </w:t>
+      </w:r>
+    </w:p>
+    <w:p>
+      <w:pPr>
+        <w:rPr>
+          <w:sz w:val="24"/>
+          <w:szCs w:val="24"/>
+        </w:rPr>
+      </w:pPr>
+      <w:r>
+        <w:rPr>
+          <w:sz w:val="24"/>
+          <w:szCs w:val="24"/>
+        </w:rPr>
+        <w:t>Please use the existing binary / documentation and provided subscription to authenticate to Azure and create REST clients for Resource/Compute/Network</w:t>
+      </w:r>
+    </w:p>
+    <w:p>
+      <w:pPr>
+        <w:rPr>
+          <w:color w:val="44546A" w:themeColor="text2"/>
+          <w:sz w:val="28"/>
+          <w:szCs w:val="28"/>
+        </w:rPr>
+      </w:pPr>
+      <w:r>
+        <w:rPr>
+          <w:color w:val="44546A" w:themeColor="text2"/>
+          <w:sz w:val="28"/>
+          <w:szCs w:val="28"/>
+        </w:rPr>
+        <w:t xml:space="preserve">Task 2 – Create a resource group </w:t>
+      </w:r>
+      <w:proofErr w:type="gramStart"/>
+      <w:r>
+        <w:rPr>
+          <w:color w:val="44546A" w:themeColor="text2"/>
+          <w:sz w:val="28"/>
+          <w:szCs w:val="28"/>
+        </w:rPr>
+        <w:t>( ~</w:t>
+      </w:r>
+      <w:proofErr w:type="gramEnd"/>
+      <w:r>
+        <w:rPr>
+          <w:color w:val="44546A" w:themeColor="text2"/>
+          <w:sz w:val="28"/>
+          <w:szCs w:val="28"/>
+        </w:rPr>
+        <w:t>5mins )</w:t>
+      </w:r>
+    </w:p>
+    <w:p>
+      <w:pPr>
+        <w:rPr>
+          <w:color w:val="44546A" w:themeColor="text2"/>
+          <w:sz w:val="28"/>
+          <w:szCs w:val="28"/>
+        </w:rPr>
+      </w:pPr>
       <w:r>
         <w:rPr>
           <w:sz w:val="24"/>
           <w:szCs w:val="24"/>
         </w:rPr>
         <w:lastRenderedPageBreak/>
-        <w:t>In order to interact with Azure resources, we will need to authenticate to Azure first</w:t>
-      </w:r>
-    </w:p>
-    <w:p>
-      <w:pPr>
-        <w:rPr>
-          <w:sz w:val="24"/>
-          <w:szCs w:val="24"/>
-          <w:u w:val="single"/>
-        </w:rPr>
-      </w:pPr>
-      <w:r>
-        <w:rPr>
-          <w:sz w:val="24"/>
-          <w:szCs w:val="24"/>
-          <w:u w:val="single"/>
-        </w:rPr>
-        <w:t xml:space="preserve">For Track 1 / Track 2 Python SDK: </w:t>
-      </w:r>
-    </w:p>
-    <w:p>
-      <w:pPr>
-        <w:rPr>
-          <w:sz w:val="24"/>
-          <w:szCs w:val="24"/>
-        </w:rPr>
-      </w:pPr>
-      <w:r>
-        <w:rPr>
-          <w:sz w:val="24"/>
-          <w:szCs w:val="24"/>
-        </w:rPr>
-        <w:t>Please use the existing binary / documentation and provided subscription to authenticate to Azure and create REST clients for Resource/Compute/Network</w:t>
-      </w:r>
-    </w:p>
-    <w:p>
-      <w:pPr>
-        <w:rPr>
-          <w:color w:val="44546A" w:themeColor="text2"/>
-          <w:sz w:val="28"/>
-          <w:szCs w:val="28"/>
-        </w:rPr>
-      </w:pPr>
-      <w:r>
-        <w:rPr>
-          <w:color w:val="44546A" w:themeColor="text2"/>
-          <w:sz w:val="28"/>
-          <w:szCs w:val="28"/>
-        </w:rPr>
-        <w:t>Task 2 – Create a resource group ( ~5mins )</w:t>
-      </w:r>
-    </w:p>
-    <w:p>
-      <w:pPr>
-        <w:rPr>
-          <w:color w:val="44546A" w:themeColor="text2"/>
-          <w:sz w:val="28"/>
-          <w:szCs w:val="28"/>
-        </w:rPr>
-      </w:pPr>
-      <w:r>
-        <w:rPr>
-          <w:sz w:val="24"/>
-          <w:szCs w:val="24"/>
-        </w:rPr>
         <w:t>A resource group is needed for all Azure resources, please create a new resource group with your name of choice</w:t>
       </w:r>
     </w:p>
@@ -1615,7 +1735,25 @@
           <w:sz w:val="28"/>
           <w:szCs w:val="28"/>
         </w:rPr>
-        <w:t>Task 3 – Create an Availability Set ( ~5mins )</w:t>
+        <w:t xml:space="preserve">Task 3 – Create an Availability Set </w:t>
+      </w:r>
+      <w:proofErr w:type="gramStart"/>
+      <w:r>
+        <w:rPr>
+          <w:color w:val="44546A" w:themeColor="text2"/>
+          <w:sz w:val="28"/>
+          <w:szCs w:val="28"/>
+        </w:rPr>
+        <w:t>( ~</w:t>
+      </w:r>
+      <w:proofErr w:type="gramEnd"/>
+      <w:r>
+        <w:rPr>
+          <w:color w:val="44546A" w:themeColor="text2"/>
+          <w:sz w:val="28"/>
+          <w:szCs w:val="28"/>
+        </w:rPr>
+        <w:t>5mins )</w:t>
       </w:r>
     </w:p>
     <w:p>
@@ -1647,39 +1785,84 @@
           <w:sz w:val="28"/>
           <w:szCs w:val="28"/>
         </w:rPr>
-        <w:t>Task 4 – Create an IP Address ( ~5mins )</w:t>
-      </w:r>
-    </w:p>
-    <w:p>
-      <w:pPr>
-        <w:rPr>
-          <w:sz w:val="24"/>
-          <w:szCs w:val="24"/>
-        </w:rPr>
-      </w:pPr>
-      <w:r>
-        <w:rPr>
-          <w:sz w:val="24"/>
-          <w:szCs w:val="24"/>
-        </w:rPr>
-        <w:t>In order to create a VM, network related info is also required. Let’s start by creating an IP address first. Please create an IP Address according to the requirements</w:t>
-      </w:r>
-    </w:p>
-    <w:p>
-      <w:pPr>
-        <w:rPr>
-          <w:color w:val="44546A" w:themeColor="text2"/>
-          <w:sz w:val="28"/>
-          <w:szCs w:val="28"/>
-        </w:rPr>
-      </w:pPr>
-      <w:r>
-        <w:rPr>
-          <w:color w:val="44546A" w:themeColor="text2"/>
-          <w:sz w:val="28"/>
-          <w:szCs w:val="28"/>
-        </w:rPr>
-        <w:t>Task 5 – Create a virtual network ( ~5mins )</w:t>
+        <w:t xml:space="preserve">Task 4 – Create an IP Address </w:t>
+      </w:r>
+      <w:proofErr w:type="gramStart"/>
+      <w:r>
+        <w:rPr>
+          <w:color w:val="44546A" w:themeColor="text2"/>
+          <w:sz w:val="28"/>
+          <w:szCs w:val="28"/>
+        </w:rPr>
+        <w:t>( ~</w:t>
+      </w:r>
+      <w:proofErr w:type="gramEnd"/>
+      <w:r>
+        <w:rPr>
+          <w:color w:val="44546A" w:themeColor="text2"/>
+          <w:sz w:val="28"/>
+          <w:szCs w:val="28"/>
+        </w:rPr>
+        <w:t>5mins )</w:t>
+      </w:r>
+    </w:p>
+    <w:p>
+      <w:pPr>
+        <w:rPr>
+          <w:sz w:val="24"/>
+          <w:szCs w:val="24"/>
+        </w:rPr>
+      </w:pPr>
+      <w:proofErr w:type="gramStart"/>
+      <w:r>
+        <w:rPr>
+          <w:sz w:val="24"/>
+          <w:szCs w:val="24"/>
+        </w:rPr>
+        <w:t>In order to</w:t>
+      </w:r>
+      <w:proofErr w:type="gramEnd"/>
+      <w:r>
+        <w:rPr>
+          <w:sz w:val="24"/>
+          <w:szCs w:val="24"/>
+        </w:rPr>
+        <w:t xml:space="preserve"> create a VM, network related info is also required. Let’s start by creating an IP address first. Please create an IP Address according to the requirements</w:t>
+      </w:r>
+    </w:p>
+    <w:p>
+      <w:pPr>
+        <w:rPr>
+          <w:color w:val="44546A" w:themeColor="text2"/>
+          <w:sz w:val="28"/>
+          <w:szCs w:val="28"/>
+        </w:rPr>
+      </w:pPr>
+      <w:r>
+        <w:rPr>
+          <w:color w:val="44546A" w:themeColor="text2"/>
+          <w:sz w:val="28"/>
+          <w:szCs w:val="28"/>
+        </w:rPr>
+        <w:t xml:space="preserve">Task 5 – Create a virtual network </w:t>
+      </w:r>
+      <w:proofErr w:type="gramStart"/>
+      <w:r>
+        <w:rPr>
+          <w:color w:val="44546A" w:themeColor="text2"/>
+          <w:sz w:val="28"/>
+          <w:szCs w:val="28"/>
+        </w:rPr>
+        <w:t>( ~</w:t>
+      </w:r>
+      <w:proofErr w:type="gramEnd"/>
+      <w:r>
+        <w:rPr>
+          <w:color w:val="44546A" w:themeColor="text2"/>
+          <w:sz w:val="28"/>
+          <w:szCs w:val="28"/>
+        </w:rPr>
+        <w:t>5mins )</w:t>
       </w:r>
     </w:p>
     <w:p>
@@ -1711,8 +1894,18 @@
           <w:sz w:val="28"/>
           <w:szCs w:val="28"/>
         </w:rPr>
-        <w:t>Task 6 – Create a network interface (~ 5mins )</w:t>
-      </w:r>
+        <w:t>Task 6 – Create a network interface (~ 5</w:t>
+      </w:r>
+      <w:proofErr w:type="gramStart"/>
+      <w:r>
+        <w:rPr>
+          <w:color w:val="44546A" w:themeColor="text2"/>
+          <w:sz w:val="28"/>
+          <w:szCs w:val="28"/>
+        </w:rPr>
+        <w:t>mins )</w:t>
+      </w:r>
+      <w:proofErr w:type="gramEnd"/>
     </w:p>
     <w:p>
       <w:pPr>
@@ -1743,8 +1936,18 @@
           <w:sz w:val="28"/>
           <w:szCs w:val="28"/>
         </w:rPr>
-        <w:t>Task 7 – Create a virtual machine (~7-8mins )</w:t>
-      </w:r>
+        <w:t>Task 7 – Create a virtual machine (~7-8</w:t>
+      </w:r>
+      <w:proofErr w:type="gramStart"/>
+      <w:r>
+        <w:rPr>
+          <w:color w:val="44546A" w:themeColor="text2"/>
+          <w:sz w:val="28"/>
+          <w:szCs w:val="28"/>
+        </w:rPr>
+        <w:t>mins )</w:t>
+      </w:r>
+      <w:proofErr w:type="gramEnd"/>
     </w:p>
     <w:p>
       <w:pPr>
@@ -1773,7 +1976,23 @@
           <w:sz w:val="24"/>
           <w:szCs w:val="24"/>
         </w:rPr>
-        <w:t>Network profile -&gt;  A new network profile with the network interface we created in Task 6</w:t>
+        <w:t>Network profile -</w:t>
+      </w:r>
+      <w:proofErr w:type="gramStart"/>
+      <w:r>
+        <w:rPr>
+          <w:sz w:val="24"/>
+          <w:szCs w:val="24"/>
+        </w:rPr>
+        <w:t>&gt;  A</w:t>
+      </w:r>
+      <w:proofErr w:type="gramEnd"/>
+      <w:r>
+        <w:rPr>
+          <w:sz w:val="24"/>
+          <w:szCs w:val="24"/>
+        </w:rPr>
+        <w:t xml:space="preserve"> new network profile with the network interface we created in Task 6</w:t>
       </w:r>
     </w:p>
     <w:p>
@@ -1923,6 +2142,7 @@
           <w:sz w:val="24"/>
           <w:szCs w:val="24"/>
         </w:rPr>
+        <w:lastRenderedPageBreak/>
         <w:t>API Design</w:t>
       </w:r>
     </w:p>
@@ -2048,8 +2268,20 @@
           <w:szCs w:val="24"/>
           <w:u w:val="single"/>
         </w:rPr>
-        <w:t>How likely would you recommend Azure SDK to other people</w:t>
-      </w:r>
+        <w:t xml:space="preserve">How likely would you recommend Azure SDK to other </w:t>
+      </w:r>
+      <w:proofErr w:type="gramStart"/>
+      <w:r>
+        <w:rPr>
+          <w:rFonts w:ascii="Calibri" w:eastAsia="Calibri" w:hAnsi="Calibri" w:cs="Calibri"/>
+          <w:color w:val="000000" w:themeColor="text1"/>
+          <w:sz w:val="24"/>
+          <w:szCs w:val="24"/>
+          <w:u w:val="single"/>
+        </w:rPr>
+        <w:t>people</w:t>
+      </w:r>
+      <w:proofErr w:type="gramEnd"/>
     </w:p>
     <w:p>
       <w:pPr>
@@ -2068,6 +2300,56 @@
     </w:sectPr>
   </w:body>
 </w:document>
+</file>
+
+<file path=word/endnotes.xml><?xml version="1.0" encoding="utf-8"?>
+<w:endnotes xmlns:wpc="http://schemas.microsoft.com/office/word/2010/wordprocessingCanvas" xmlns:cx="http://schemas.microsoft.com/office/drawing/2014/chartex" xmlns:cx1="http://schemas.microsoft.com/office/drawing/2015/9/8/chartex" xmlns:cx2="http://schemas.microsoft.com/office/drawing/2015/10/21/chartex" xmlns:cx3="http://schemas.microsoft.com/office/drawing/2016/5/9/chartex" xmlns:cx4="http://schemas.microsoft.com/office/drawing/2016/5/10/chartex" xmlns:cx5="http://schemas.microsoft.com/office/drawing/2016/5/11/chartex" xmlns:cx6="http://schemas.microsoft.com/office/drawing/2016/5/12/chartex" xmlns:cx7="http://schemas.microsoft.com/office/drawing/2016/5/13/chartex" xmlns:cx8="http://schemas.microsoft.com/office/drawing/2016/5/14/chartex" xmlns:mc="http://schemas.openxmlformats.org/markup-compatibility/2006" xmlns:aink="http://schemas.microsoft.com/office/drawing/2016/ink" xmlns:am3d="http://schemas.microsoft.com/office/drawing/2017/model3d" xmlns:o="urn:schemas-microsoft-com:office:office" xmlns:r="http://schemas.openxmlformats.org/officeDocument/2006/relationships" xmlns:m="http://schemas.openxmlformats.org/officeDocument/2006/math" xmlns:v="urn:schemas-microsoft-com:vml" xmlns:wp14="http://schemas.microsoft.com/office/word/2010/wordprocessingDrawing" xmlns:wp="http://schemas.openxmlformats.org/drawingml/2006/wordprocessingDrawing" xmlns:w10="urn:schemas-microsoft-com:office:word" xmlns:w="http://schemas.openxmlformats.org/wordprocessingml/2006/main" xmlns:w14="http://schemas.microsoft.com/office/word/2010/wordml" xmlns:w15="http://schemas.microsoft.com/office/word/2012/wordml" xmlns:w16cex="http://schemas.microsoft.com/office/word/2018/wordml/cex" xmlns:w16cid="http://schemas.microsoft.com/office/word/2016/wordml/cid" xmlns:w16="http://schemas.microsoft.com/office/word/2018/wordml" xmlns:w16se="http://schemas.microsoft.com/office/word/2015/wordml/symex" xmlns:wpg="http://schemas.microsoft.com/office/word/2010/wordprocessingGroup" xmlns:wpi="http://schemas.microsoft.com/office/word/2010/wordprocessingInk" xmlns:wne="http://schemas.microsoft.com/office/word/2006/wordml" xmlns:wps="http://schemas.microsoft.com/office/word/2010/wordprocessingShape" mc:Ignorable="w14 w15 w16se w16cid w16 w16cex wp14">
+  <w:endnote w:type="separator" w:id="-1">
+    <w:p>
+      <w:pPr>
+        <w:spacing w:after="0" w:line="240" w:lineRule="auto"/>
+      </w:pPr>
+      <w:r>
+        <w:separator/>
+      </w:r>
+    </w:p>
+  </w:endnote>
+  <w:endnote w:type="continuationSeparator" w:id="0">
+    <w:p>
+      <w:pPr>
+        <w:spacing w:after="0" w:line="240" w:lineRule="auto"/>
+      </w:pPr>
+      <w:r>
+        <w:continuationSeparator/>
+      </w:r>
+    </w:p>
+  </w:endnote>
+</w:endnotes>
+</file>
+
+<file path=word/footnotes.xml><?xml version="1.0" encoding="utf-8"?>
+<w:footnotes xmlns:wpc="http://schemas.microsoft.com/office/word/2010/wordprocessingCanvas" xmlns:cx="http://schemas.microsoft.com/office/drawing/2014/chartex" xmlns:cx1="http://schemas.microsoft.com/office/drawing/2015/9/8/chartex" xmlns:cx2="http://schemas.microsoft.com/office/drawing/2015/10/21/chartex" xmlns:cx3="http://schemas.microsoft.com/office/drawing/2016/5/9/chartex" xmlns:cx4="http://schemas.microsoft.com/office/drawing/2016/5/10/chartex" xmlns:cx5="http://schemas.microsoft.com/office/drawing/2016/5/11/chartex" xmlns:cx6="http://schemas.microsoft.com/office/drawing/2016/5/12/chartex" xmlns:cx7="http://schemas.microsoft.com/office/drawing/2016/5/13/chartex" xmlns:cx8="http://schemas.microsoft.com/office/drawing/2016/5/14/chartex" xmlns:mc="http://schemas.openxmlformats.org/markup-compatibility/2006" xmlns:aink="http://schemas.microsoft.com/office/drawing/2016/ink" xmlns:am3d="http://schemas.microsoft.com/office/drawing/2017/model3d" xmlns:o="urn:schemas-microsoft-com:office:office" xmlns:r="http://schemas.openxmlformats.org/officeDocument/2006/relationships" xmlns:m="http://schemas.openxmlformats.org/officeDocument/2006/math" xmlns:v="urn:schemas-microsoft-com:vml" xmlns:wp14="http://schemas.microsoft.com/office/word/2010/wordprocessingDrawing" xmlns:wp="http://schemas.openxmlformats.org/drawingml/2006/wordprocessingDrawing" xmlns:w10="urn:schemas-microsoft-com:office:word" xmlns:w="http://schemas.openxmlformats.org/wordprocessingml/2006/main" xmlns:w14="http://schemas.microsoft.com/office/word/2010/wordml" xmlns:w15="http://schemas.microsoft.com/office/word/2012/wordml" xmlns:w16cex="http://schemas.microsoft.com/office/word/2018/wordml/cex" xmlns:w16cid="http://schemas.microsoft.com/office/word/2016/wordml/cid" xmlns:w16="http://schemas.microsoft.com/office/word/2018/wordml" xmlns:w16se="http://schemas.microsoft.com/office/word/2015/wordml/symex" xmlns:wpg="http://schemas.microsoft.com/office/word/2010/wordprocessingGroup" xmlns:wpi="http://schemas.microsoft.com/office/word/2010/wordprocessingInk" xmlns:wne="http://schemas.microsoft.com/office/word/2006/wordml" xmlns:wps="http://schemas.microsoft.com/office/word/2010/wordprocessingShape" mc:Ignorable="w14 w15 w16se w16cid w16 w16cex wp14">
+  <w:footnote w:type="separator" w:id="-1">
+    <w:p>
+      <w:pPr>
+        <w:spacing w:after="0" w:line="240" w:lineRule="auto"/>
+      </w:pPr>
+      <w:r>
+        <w:separator/>
+      </w:r>
+    </w:p>
+  </w:footnote>
+  <w:footnote w:type="continuationSeparator" w:id="0">
+    <w:p>
+      <w:pPr>
+        <w:spacing w:after="0" w:line="240" w:lineRule="auto"/>
+      </w:pPr>
+      <w:r>
+        <w:continuationSeparator/>
+      </w:r>
+    </w:p>
+  </w:footnote>
+</w:footnotes>
 </file>
 
 <file path=word/numbering.xml><?xml version="1.0" encoding="utf-8"?>
@@ -2429,6 +2711,7 @@
     <w:lsdException w:name="HTML Sample" w:semiHidden="1" w:unhideWhenUsed="1"/>
     <w:lsdException w:name="HTML Typewriter" w:semiHidden="1" w:unhideWhenUsed="1"/>
     <w:lsdException w:name="HTML Variable" w:semiHidden="1" w:unhideWhenUsed="1"/>
+    <w:lsdException w:name="Normal Table" w:semiHidden="1" w:unhideWhenUsed="1"/>
     <w:lsdException w:name="annotation subject" w:semiHidden="1" w:unhideWhenUsed="1"/>
     <w:lsdException w:name="No List" w:semiHidden="1" w:unhideWhenUsed="1"/>
     <w:lsdException w:name="Outline List 1" w:semiHidden="1" w:unhideWhenUsed="1"/>
@@ -2475,8 +2758,10 @@
     <w:lsdException w:name="Table Subtle 2" w:semiHidden="1" w:unhideWhenUsed="1"/>
     <w:lsdException w:name="Table Web 1" w:semiHidden="1" w:unhideWhenUsed="1"/>
     <w:lsdException w:name="Table Web 2" w:semiHidden="1" w:unhideWhenUsed="1"/>
+    <w:lsdException w:name="Table Web 3" w:semiHidden="1" w:unhideWhenUsed="1"/>
     <w:lsdException w:name="Balloon Text" w:semiHidden="1" w:unhideWhenUsed="1"/>
     <w:lsdException w:name="Table Grid" w:uiPriority="39"/>
+    <w:lsdException w:name="Table Theme" w:semiHidden="1" w:unhideWhenUsed="1"/>
     <w:lsdException w:name="Placeholder Text" w:semiHidden="1"/>
     <w:lsdException w:name="No Spacing" w:uiPriority="1" w:qFormat="1"/>
     <w:lsdException w:name="Light Shading" w:uiPriority="60"/>
@@ -2852,6 +3137,18 @@
       <w:shd w:val="clear" w:color="auto" w:fill="E1DFDD"/>
     </w:rPr>
   </w:style>
+  <w:style w:type="character" w:styleId="FollowedHyperlink">
+    <w:name w:val="FollowedHyperlink"/>
+    <w:basedOn w:val="DefaultParagraphFont"/>
+    <w:uiPriority w:val="99"/>
+    <w:semiHidden/>
+    <w:unhideWhenUsed/>
+    <w:rsid w:val="00833C0A"/>
+    <w:rPr>
+      <w:color w:val="954F72" w:themeColor="followedHyperlink"/>
+      <w:u w:val="single"/>
+    </w:rPr>
+  </w:style>
 </w:styles>
 </file>
 

</xml_diff>

<commit_message>
Add Python SDK links to references
</commit_message>
<xml_diff>
--- a/guide.docx
+++ b/guide.docx
@@ -291,18 +291,19 @@
     <w:tbl>
       <w:tblPr>
         <w:tblStyle w:val="TableGrid"/>
-        <w:tblW w:w="0" w:type="auto"/>
+        <w:tblW w:w="9364" w:type="dxa"/>
         <w:tblLayout w:type="fixed"/>
         <w:tblLook w:val="06A0" w:firstRow="1" w:lastRow="0" w:firstColumn="1" w:lastColumn="0" w:noHBand="1" w:noVBand="1"/>
       </w:tblPr>
       <w:tblGrid>
-        <w:gridCol w:w="4380"/>
-        <w:gridCol w:w="5114"/>
+        <w:gridCol w:w="2065"/>
+        <w:gridCol w:w="3780"/>
+        <w:gridCol w:w="3519"/>
       </w:tblGrid>
       <w:tr>
         <w:tc>
           <w:tcPr>
-            <w:tcW w:w="4380" w:type="dxa"/>
+            <w:tcW w:w="2065" w:type="dxa"/>
           </w:tcPr>
           <w:p>
             <w:pPr>
@@ -319,7 +320,7 @@
         </w:tc>
         <w:tc>
           <w:tcPr>
-            <w:tcW w:w="5114" w:type="dxa"/>
+            <w:tcW w:w="3780" w:type="dxa"/>
           </w:tcPr>
           <w:p>
             <w:pPr>
@@ -331,6 +332,26 @@
                 <w:szCs w:val="24"/>
               </w:rPr>
               <w:t>Value requirements</w:t>
+            </w:r>
+          </w:p>
+        </w:tc>
+        <w:tc>
+          <w:tcPr>
+            <w:tcW w:w="3519" w:type="dxa"/>
+          </w:tcPr>
+          <w:p>
+            <w:pPr>
+              <w:rPr>
+                <w:sz w:val="24"/>
+                <w:szCs w:val="24"/>
+              </w:rPr>
+            </w:pPr>
+            <w:r>
+              <w:rPr>
+                <w:sz w:val="24"/>
+                <w:szCs w:val="24"/>
+              </w:rPr>
+              <w:t>Reference</w:t>
             </w:r>
           </w:p>
         </w:tc>
@@ -338,7 +359,7 @@
       <w:tr>
         <w:tc>
           <w:tcPr>
-            <w:tcW w:w="4380" w:type="dxa"/>
+            <w:tcW w:w="2065" w:type="dxa"/>
           </w:tcPr>
           <w:p>
             <w:pPr>
@@ -353,26 +374,18 @@
                 <w:sz w:val="24"/>
                 <w:szCs w:val="24"/>
               </w:rPr>
-              <w:t>VM / resource group / network location</w:t>
+              <w:t>Location for VM / resource group / network</w:t>
             </w:r>
           </w:p>
           <w:p>
             <w:pPr>
               <w:spacing w:line="259" w:lineRule="auto"/>
             </w:pPr>
-            <w:hyperlink r:id="rId9">
-              <w:r>
-                <w:rPr>
-                  <w:rStyle w:val="Hyperlink"/>
-                </w:rPr>
-                <w:t>https://docs.microsoft.com/en-us/rest/api/compute/virtualmachines/createorupdate</w:t>
-              </w:r>
-            </w:hyperlink>
           </w:p>
         </w:tc>
         <w:tc>
           <w:tcPr>
-            <w:tcW w:w="5114" w:type="dxa"/>
+            <w:tcW w:w="3780" w:type="dxa"/>
           </w:tcPr>
           <w:p>
             <w:pPr>
@@ -388,13 +401,46 @@
               </w:rPr>
               <w:t>“west us 2”</w:t>
             </w:r>
+          </w:p>
+        </w:tc>
+        <w:tc>
+          <w:tcPr>
+            <w:tcW w:w="3519" w:type="dxa"/>
+          </w:tcPr>
+          <w:p>
+            <w:pPr>
+              <w:rPr>
+                <w:rStyle w:val="Hyperlink"/>
+              </w:rPr>
+            </w:pPr>
+            <w:r>
+              <w:rPr>
+                <w:rStyle w:val="Hyperlink"/>
+              </w:rPr>
+              <w:t xml:space="preserve"> </w:t>
+            </w:r>
+          </w:p>
+          <w:p>
+            <w:pPr>
+              <w:rPr>
+                <w:rStyle w:val="Hyperlink"/>
+              </w:rPr>
+            </w:pPr>
+          </w:p>
+          <w:p>
+            <w:pPr>
+              <w:rPr>
+                <w:sz w:val="24"/>
+                <w:szCs w:val="24"/>
+              </w:rPr>
+            </w:pPr>
           </w:p>
         </w:tc>
       </w:tr>
       <w:tr>
         <w:tc>
           <w:tcPr>
-            <w:tcW w:w="4380" w:type="dxa"/>
+            <w:tcW w:w="2065" w:type="dxa"/>
           </w:tcPr>
           <w:p>
             <w:pPr>
@@ -411,8 +457,96 @@
               <w:t>Availability set</w:t>
             </w:r>
           </w:p>
-          <w:p>
-            <w:hyperlink r:id="rId10">
+          <w:p/>
+        </w:tc>
+        <w:tc>
+          <w:tcPr>
+            <w:tcW w:w="3780" w:type="dxa"/>
+          </w:tcPr>
+          <w:p>
+            <w:pPr>
+              <w:rPr>
+                <w:sz w:val="24"/>
+                <w:szCs w:val="24"/>
+              </w:rPr>
+            </w:pPr>
+            <w:r>
+              <w:rPr>
+                <w:sz w:val="24"/>
+                <w:szCs w:val="24"/>
+              </w:rPr>
+              <w:t xml:space="preserve">Update domain count : 5, fault domain count: 5, </w:t>
+            </w:r>
+            <w:proofErr w:type="spellStart"/>
+            <w:r>
+              <w:rPr>
+                <w:sz w:val="24"/>
+                <w:szCs w:val="24"/>
+              </w:rPr>
+              <w:t>sku</w:t>
+            </w:r>
+            <w:proofErr w:type="spellEnd"/>
+            <w:r>
+              <w:rPr>
+                <w:sz w:val="24"/>
+                <w:szCs w:val="24"/>
+              </w:rPr>
+              <w:t xml:space="preserve">: a new </w:t>
+            </w:r>
+            <w:proofErr w:type="spellStart"/>
+            <w:r>
+              <w:rPr>
+                <w:sz w:val="24"/>
+                <w:szCs w:val="24"/>
+              </w:rPr>
+              <w:t>sku</w:t>
+            </w:r>
+            <w:proofErr w:type="spellEnd"/>
+            <w:r>
+              <w:rPr>
+                <w:sz w:val="24"/>
+                <w:szCs w:val="24"/>
+              </w:rPr>
+              <w:t xml:space="preserve"> named “</w:t>
+            </w:r>
+            <w:proofErr w:type="spellStart"/>
+            <w:r>
+              <w:rPr>
+                <w:sz w:val="24"/>
+                <w:szCs w:val="24"/>
+              </w:rPr>
+              <w:t>newSku</w:t>
+            </w:r>
+            <w:proofErr w:type="spellEnd"/>
+            <w:r>
+              <w:rPr>
+                <w:sz w:val="24"/>
+                <w:szCs w:val="24"/>
+              </w:rPr>
+              <w:t>”</w:t>
+            </w:r>
+          </w:p>
+        </w:tc>
+        <w:tc>
+          <w:tcPr>
+            <w:tcW w:w="3519" w:type="dxa"/>
+          </w:tcPr>
+          <w:p>
+            <w:r>
+              <w:t>REST API</w:t>
+            </w:r>
+          </w:p>
+          <w:p/>
+          <w:p>
+            <w:pPr>
+              <w:rPr>
+                <w:rStyle w:val="Hyperlink"/>
+                <w:rFonts w:ascii="Calibri" w:eastAsia="Calibri" w:hAnsi="Calibri" w:cs="Calibri"/>
+                <w:sz w:val="24"/>
+                <w:szCs w:val="24"/>
+              </w:rPr>
+            </w:pPr>
+            <w:hyperlink r:id="rId9" w:history="1">
               <w:r>
                 <w:rPr>
                   <w:rStyle w:val="Hyperlink"/>
@@ -424,48 +558,50 @@
               </w:r>
             </w:hyperlink>
           </w:p>
-        </w:tc>
-        <w:tc>
-          <w:tcPr>
-            <w:tcW w:w="5114" w:type="dxa"/>
-          </w:tcPr>
-          <w:p>
-            <w:pPr>
-              <w:rPr>
-                <w:sz w:val="24"/>
-                <w:szCs w:val="24"/>
-              </w:rPr>
-            </w:pPr>
-            <w:r>
-              <w:rPr>
-                <w:sz w:val="24"/>
-                <w:szCs w:val="24"/>
-              </w:rPr>
-              <w:t xml:space="preserve">Update domain </w:t>
-            </w:r>
-            <w:proofErr w:type="gramStart"/>
-            <w:r>
-              <w:rPr>
-                <w:sz w:val="24"/>
-                <w:szCs w:val="24"/>
-              </w:rPr>
-              <w:t>count :</w:t>
-            </w:r>
-            <w:proofErr w:type="gramEnd"/>
-            <w:r>
-              <w:rPr>
-                <w:sz w:val="24"/>
-                <w:szCs w:val="24"/>
-              </w:rPr>
-              <w:t xml:space="preserve"> 5, fault domain count: 5, sku: a new sku named “newSku”</w:t>
-            </w:r>
+          <w:p>
+            <w:pPr>
+              <w:rPr>
+                <w:rStyle w:val="Hyperlink"/>
+                <w:rFonts w:ascii="Calibri" w:eastAsia="Calibri" w:hAnsi="Calibri" w:cs="Calibri"/>
+                <w:sz w:val="24"/>
+                <w:szCs w:val="24"/>
+              </w:rPr>
+            </w:pPr>
+          </w:p>
+          <w:p>
+            <w:pPr>
+              <w:rPr>
+                <w:rStyle w:val="Hyperlink"/>
+                <w:color w:val="auto"/>
+                <w:u w:val="none"/>
+              </w:rPr>
+            </w:pPr>
+            <w:r>
+              <w:t>Python SDK</w:t>
+            </w:r>
+          </w:p>
+          <w:p>
+            <w:pPr>
+              <w:rPr>
+                <w:sz w:val="24"/>
+                <w:szCs w:val="24"/>
+              </w:rPr>
+            </w:pPr>
+            <w:hyperlink r:id="rId10" w:history="1">
+              <w:r>
+                <w:rPr>
+                  <w:rStyle w:val="Hyperlink"/>
+                </w:rPr>
+                <w:t>https://docs.microsoft.com/en-us/python/api/azure-mgmt-compute/azure.mgmt.compute.v2019_12_01.models.availabilityset?view=azure-python</w:t>
+              </w:r>
+            </w:hyperlink>
           </w:p>
         </w:tc>
       </w:tr>
       <w:tr>
         <w:tc>
           <w:tcPr>
-            <w:tcW w:w="4380" w:type="dxa"/>
+            <w:tcW w:w="2065" w:type="dxa"/>
           </w:tcPr>
           <w:p>
             <w:pPr>
@@ -476,6 +612,7 @@
                 <w:sz w:val="24"/>
                 <w:szCs w:val="24"/>
               </w:rPr>
+              <w:lastRenderedPageBreak/>
               <w:t>Public IP</w:t>
             </w:r>
           </w:p>
@@ -483,7 +620,47 @@
             <w:pPr>
               <w:spacing w:line="259" w:lineRule="auto"/>
             </w:pPr>
-            <w:hyperlink r:id="rId11">
+          </w:p>
+        </w:tc>
+        <w:tc>
+          <w:tcPr>
+            <w:tcW w:w="3780" w:type="dxa"/>
+          </w:tcPr>
+          <w:p>
+            <w:pPr>
+              <w:rPr>
+                <w:sz w:val="24"/>
+                <w:szCs w:val="24"/>
+              </w:rPr>
+            </w:pPr>
+            <w:r>
+              <w:rPr>
+                <w:sz w:val="24"/>
+                <w:szCs w:val="24"/>
+              </w:rPr>
+              <w:t>A IPv4 address with dynamic allocation method,  and same location as our VM</w:t>
+            </w:r>
+          </w:p>
+        </w:tc>
+        <w:tc>
+          <w:tcPr>
+            <w:tcW w:w="3519" w:type="dxa"/>
+          </w:tcPr>
+          <w:p>
+            <w:r>
+              <w:t>REST API</w:t>
+            </w:r>
+          </w:p>
+          <w:p>
+            <w:pPr>
+              <w:rPr>
+                <w:rStyle w:val="Hyperlink"/>
+                <w:rFonts w:ascii="Calibri" w:eastAsia="Calibri" w:hAnsi="Calibri" w:cs="Calibri"/>
+                <w:sz w:val="24"/>
+                <w:szCs w:val="24"/>
+              </w:rPr>
+            </w:pPr>
+            <w:hyperlink r:id="rId11" w:history="1">
               <w:r>
                 <w:rPr>
                   <w:rStyle w:val="Hyperlink"/>
@@ -495,48 +672,50 @@
               </w:r>
             </w:hyperlink>
           </w:p>
-        </w:tc>
-        <w:tc>
-          <w:tcPr>
-            <w:tcW w:w="5114" w:type="dxa"/>
-          </w:tcPr>
-          <w:p>
-            <w:pPr>
-              <w:rPr>
-                <w:sz w:val="24"/>
-                <w:szCs w:val="24"/>
-              </w:rPr>
-            </w:pPr>
-            <w:r>
-              <w:rPr>
-                <w:sz w:val="24"/>
-                <w:szCs w:val="24"/>
-              </w:rPr>
-              <w:t xml:space="preserve">A IPv4 address with dynamic allocation </w:t>
-            </w:r>
-            <w:proofErr w:type="gramStart"/>
-            <w:r>
-              <w:rPr>
-                <w:sz w:val="24"/>
-                <w:szCs w:val="24"/>
-              </w:rPr>
-              <w:t>method,  and</w:t>
-            </w:r>
-            <w:proofErr w:type="gramEnd"/>
-            <w:r>
-              <w:rPr>
-                <w:sz w:val="24"/>
-                <w:szCs w:val="24"/>
-              </w:rPr>
-              <w:t xml:space="preserve"> same location as our VM</w:t>
-            </w:r>
+          <w:p>
+            <w:pPr>
+              <w:rPr>
+                <w:rStyle w:val="Hyperlink"/>
+                <w:rFonts w:ascii="Calibri" w:eastAsia="Calibri" w:hAnsi="Calibri" w:cs="Calibri"/>
+                <w:sz w:val="24"/>
+                <w:szCs w:val="24"/>
+              </w:rPr>
+            </w:pPr>
+          </w:p>
+          <w:p>
+            <w:pPr>
+              <w:rPr>
+                <w:rStyle w:val="Hyperlink"/>
+                <w:color w:val="auto"/>
+                <w:u w:val="none"/>
+              </w:rPr>
+            </w:pPr>
+            <w:r>
+              <w:t>Python SDK</w:t>
+            </w:r>
+          </w:p>
+          <w:p>
+            <w:pPr>
+              <w:rPr>
+                <w:sz w:val="24"/>
+                <w:szCs w:val="24"/>
+              </w:rPr>
+            </w:pPr>
+            <w:hyperlink r:id="rId12" w:history="1">
+              <w:r>
+                <w:rPr>
+                  <w:rStyle w:val="Hyperlink"/>
+                </w:rPr>
+                <w:t>https://docs.microsoft.com/en-us/python/api/azure-mgmt-network/azure.mgmt.network.v2020_04_01.models.publicipaddress?view=azure-python</w:t>
+              </w:r>
+            </w:hyperlink>
           </w:p>
         </w:tc>
       </w:tr>
       <w:tr>
         <w:tc>
           <w:tcPr>
-            <w:tcW w:w="4380" w:type="dxa"/>
+            <w:tcW w:w="2065" w:type="dxa"/>
           </w:tcPr>
           <w:p>
             <w:pPr>
@@ -553,8 +732,48 @@
               <w:t>Virtual network</w:t>
             </w:r>
           </w:p>
-          <w:p>
-            <w:hyperlink r:id="rId12">
+          <w:p/>
+        </w:tc>
+        <w:tc>
+          <w:tcPr>
+            <w:tcW w:w="3780" w:type="dxa"/>
+          </w:tcPr>
+          <w:p>
+            <w:pPr>
+              <w:rPr>
+                <w:sz w:val="24"/>
+                <w:szCs w:val="24"/>
+              </w:rPr>
+            </w:pPr>
+            <w:r>
+              <w:rPr>
+                <w:sz w:val="24"/>
+                <w:szCs w:val="24"/>
+              </w:rPr>
+              <w:t>Same location as VM, and a new address space with prefix “10.0.0.0/16” as well as a subnet with address prefix “10.0.0.0/26”</w:t>
+            </w:r>
+          </w:p>
+        </w:tc>
+        <w:tc>
+          <w:tcPr>
+            <w:tcW w:w="3519" w:type="dxa"/>
+          </w:tcPr>
+          <w:p>
+            <w:r>
+              <w:t>REST API</w:t>
+            </w:r>
+          </w:p>
+          <w:p/>
+          <w:p>
+            <w:pPr>
+              <w:rPr>
+                <w:rStyle w:val="Hyperlink"/>
+                <w:rFonts w:ascii="Calibri" w:eastAsia="Calibri" w:hAnsi="Calibri" w:cs="Calibri"/>
+                <w:sz w:val="24"/>
+                <w:szCs w:val="24"/>
+              </w:rPr>
+            </w:pPr>
+            <w:hyperlink r:id="rId13" w:history="1">
               <w:r>
                 <w:rPr>
                   <w:rStyle w:val="Hyperlink"/>
@@ -566,32 +785,60 @@
               </w:r>
             </w:hyperlink>
           </w:p>
-        </w:tc>
-        <w:tc>
-          <w:tcPr>
-            <w:tcW w:w="5114" w:type="dxa"/>
-          </w:tcPr>
-          <w:p>
-            <w:pPr>
-              <w:rPr>
-                <w:sz w:val="24"/>
-                <w:szCs w:val="24"/>
-              </w:rPr>
-            </w:pPr>
-            <w:r>
-              <w:rPr>
-                <w:sz w:val="24"/>
-                <w:szCs w:val="24"/>
-              </w:rPr>
-              <w:t>Same location as VM, and a new address space with prefix “10.0.0.0/16” as well as a subnet with address prefix “10.0.0.0/26”</w:t>
-            </w:r>
+          <w:p>
+            <w:pPr>
+              <w:rPr>
+                <w:rStyle w:val="Hyperlink"/>
+                <w:rFonts w:ascii="Calibri" w:eastAsia="Calibri" w:hAnsi="Calibri" w:cs="Calibri"/>
+                <w:sz w:val="24"/>
+                <w:szCs w:val="24"/>
+              </w:rPr>
+            </w:pPr>
+          </w:p>
+          <w:p>
+            <w:pPr>
+              <w:rPr>
+                <w:rStyle w:val="Hyperlink"/>
+                <w:color w:val="auto"/>
+                <w:u w:val="none"/>
+              </w:rPr>
+            </w:pPr>
+            <w:r>
+              <w:t>Python SDK</w:t>
+            </w:r>
+          </w:p>
+          <w:p>
+            <w:pPr>
+              <w:rPr>
+                <w:rStyle w:val="Hyperlink"/>
+                <w:rFonts w:ascii="Calibri" w:eastAsia="Calibri" w:hAnsi="Calibri" w:cs="Calibri"/>
+                <w:sz w:val="24"/>
+                <w:szCs w:val="24"/>
+              </w:rPr>
+            </w:pPr>
+          </w:p>
+          <w:p>
+            <w:pPr>
+              <w:rPr>
+                <w:sz w:val="24"/>
+                <w:szCs w:val="24"/>
+              </w:rPr>
+            </w:pPr>
+            <w:hyperlink r:id="rId14" w:history="1">
+              <w:r>
+                <w:rPr>
+                  <w:rStyle w:val="Hyperlink"/>
+                </w:rPr>
+                <w:t>https://docs.microsoft.com/en-us/python/api/azure-mgmt-network/azure.mgmt.network.v2020_04_01.models.virtualnetwork?view=azure-python</w:t>
+              </w:r>
+            </w:hyperlink>
           </w:p>
         </w:tc>
       </w:tr>
       <w:tr>
         <w:tc>
           <w:tcPr>
-            <w:tcW w:w="4380" w:type="dxa"/>
+            <w:tcW w:w="2065" w:type="dxa"/>
           </w:tcPr>
           <w:p>
             <w:pPr>
@@ -608,8 +855,77 @@
               <w:t>Network interface</w:t>
             </w:r>
           </w:p>
-          <w:p>
-            <w:hyperlink r:id="rId13">
+          <w:p/>
+        </w:tc>
+        <w:tc>
+          <w:tcPr>
+            <w:tcW w:w="3780" w:type="dxa"/>
+          </w:tcPr>
+          <w:p>
+            <w:pPr>
+              <w:rPr>
+                <w:sz w:val="24"/>
+                <w:szCs w:val="24"/>
+              </w:rPr>
+            </w:pPr>
+            <w:r>
+              <w:rPr>
+                <w:sz w:val="24"/>
+                <w:szCs w:val="24"/>
+              </w:rPr>
+              <w:t xml:space="preserve">Same location as VM. </w:t>
+            </w:r>
+          </w:p>
+          <w:p>
+            <w:pPr>
+              <w:rPr>
+                <w:sz w:val="24"/>
+                <w:szCs w:val="24"/>
+              </w:rPr>
+            </w:pPr>
+            <w:r>
+              <w:rPr>
+                <w:sz w:val="24"/>
+                <w:szCs w:val="24"/>
+              </w:rPr>
+              <w:t>The IP configuration for this network interface should be primary and use the first subnet of the virtual network as stated in the requirements.</w:t>
+            </w:r>
+          </w:p>
+          <w:p>
+            <w:pPr>
+              <w:rPr>
+                <w:sz w:val="24"/>
+                <w:szCs w:val="24"/>
+              </w:rPr>
+            </w:pPr>
+            <w:r>
+              <w:rPr>
+                <w:sz w:val="24"/>
+                <w:szCs w:val="24"/>
+              </w:rPr>
+              <w:t>The IP configuration should also include the Public IP that we set in this requirement</w:t>
+            </w:r>
+          </w:p>
+        </w:tc>
+        <w:tc>
+          <w:tcPr>
+            <w:tcW w:w="3519" w:type="dxa"/>
+          </w:tcPr>
+          <w:p>
+            <w:r>
+              <w:t>REST API</w:t>
+            </w:r>
+          </w:p>
+          <w:p/>
+          <w:p>
+            <w:pPr>
+              <w:rPr>
+                <w:rFonts w:ascii="Calibri" w:eastAsia="Calibri" w:hAnsi="Calibri" w:cs="Calibri"/>
+                <w:sz w:val="24"/>
+                <w:szCs w:val="24"/>
+              </w:rPr>
+            </w:pPr>
+            <w:hyperlink r:id="rId15" w:history="1">
               <w:r>
                 <w:rPr>
                   <w:rStyle w:val="Hyperlink"/>
@@ -621,64 +937,58 @@
               </w:r>
             </w:hyperlink>
           </w:p>
-        </w:tc>
-        <w:tc>
-          <w:tcPr>
-            <w:tcW w:w="5114" w:type="dxa"/>
-          </w:tcPr>
-          <w:p>
-            <w:pPr>
-              <w:rPr>
-                <w:sz w:val="24"/>
-                <w:szCs w:val="24"/>
-              </w:rPr>
-            </w:pPr>
-            <w:r>
-              <w:rPr>
-                <w:sz w:val="24"/>
-                <w:szCs w:val="24"/>
-              </w:rPr>
-              <w:lastRenderedPageBreak/>
-              <w:t xml:space="preserve">Same location as VM. </w:t>
-            </w:r>
-          </w:p>
-          <w:p>
-            <w:pPr>
-              <w:rPr>
-                <w:sz w:val="24"/>
-                <w:szCs w:val="24"/>
-              </w:rPr>
-            </w:pPr>
-            <w:r>
-              <w:rPr>
-                <w:sz w:val="24"/>
-                <w:szCs w:val="24"/>
-              </w:rPr>
-              <w:lastRenderedPageBreak/>
-              <w:t>The IP configuration for this network interface should be primary and use the first subnet of the virtual network as stated in the requirements.</w:t>
-            </w:r>
-          </w:p>
-          <w:p>
-            <w:pPr>
-              <w:rPr>
-                <w:sz w:val="24"/>
-                <w:szCs w:val="24"/>
-              </w:rPr>
-            </w:pPr>
-            <w:r>
-              <w:rPr>
-                <w:sz w:val="24"/>
-                <w:szCs w:val="24"/>
-              </w:rPr>
-              <w:t>The IP configuration should also include the Public IP that we set in this requirement</w:t>
-            </w:r>
+          <w:p>
+            <w:pPr>
+              <w:rPr>
+                <w:rFonts w:ascii="Calibri" w:eastAsia="Calibri" w:hAnsi="Calibri" w:cs="Calibri"/>
+                <w:sz w:val="24"/>
+                <w:szCs w:val="24"/>
+              </w:rPr>
+            </w:pPr>
+          </w:p>
+          <w:p>
+            <w:pPr>
+              <w:rPr>
+                <w:rStyle w:val="Hyperlink"/>
+                <w:color w:val="auto"/>
+                <w:u w:val="none"/>
+              </w:rPr>
+            </w:pPr>
+            <w:r>
+              <w:t>Python SDK</w:t>
+            </w:r>
+          </w:p>
+          <w:p>
+            <w:pPr>
+              <w:rPr>
+                <w:rFonts w:ascii="Calibri" w:eastAsia="Calibri" w:hAnsi="Calibri" w:cs="Calibri"/>
+                <w:sz w:val="24"/>
+                <w:szCs w:val="24"/>
+              </w:rPr>
+            </w:pPr>
+          </w:p>
+          <w:p>
+            <w:pPr>
+              <w:rPr>
+                <w:sz w:val="24"/>
+                <w:szCs w:val="24"/>
+              </w:rPr>
+            </w:pPr>
+            <w:hyperlink r:id="rId16" w:history="1">
+              <w:r>
+                <w:rPr>
+                  <w:rStyle w:val="Hyperlink"/>
+                </w:rPr>
+                <w:t>https://docs.microsoft.com/en-us/python/api/azure-mgmt-network/azure.mgmt.network.v2020_04_01.models.networkinterface?view=azure-python</w:t>
+              </w:r>
+            </w:hyperlink>
           </w:p>
         </w:tc>
       </w:tr>
       <w:tr>
         <w:tc>
           <w:tcPr>
-            <w:tcW w:w="4380" w:type="dxa"/>
+            <w:tcW w:w="2065" w:type="dxa"/>
           </w:tcPr>
           <w:p>
             <w:pPr>
@@ -692,12 +1002,136 @@
                 <w:sz w:val="24"/>
                 <w:szCs w:val="24"/>
               </w:rPr>
+              <w:t xml:space="preserve">Virtual machine </w:t>
+            </w:r>
+          </w:p>
+          <w:p/>
+        </w:tc>
+        <w:tc>
+          <w:tcPr>
+            <w:tcW w:w="3780" w:type="dxa"/>
+          </w:tcPr>
+          <w:p>
+            <w:pPr>
+              <w:rPr>
+                <w:sz w:val="24"/>
+                <w:szCs w:val="24"/>
+              </w:rPr>
+            </w:pPr>
+            <w:r>
+              <w:rPr>
+                <w:sz w:val="24"/>
+                <w:szCs w:val="24"/>
+              </w:rPr>
+              <w:t>The VM should contain a network profile, this network profile should use the network interface we stated in the requirements</w:t>
+            </w:r>
+          </w:p>
+          <w:p>
+            <w:pPr>
+              <w:rPr>
+                <w:sz w:val="24"/>
+                <w:szCs w:val="24"/>
+              </w:rPr>
+            </w:pPr>
+          </w:p>
+          <w:p>
+            <w:pPr>
+              <w:rPr>
+                <w:sz w:val="24"/>
+                <w:szCs w:val="24"/>
+              </w:rPr>
+            </w:pPr>
+            <w:r>
+              <w:rPr>
+                <w:sz w:val="24"/>
+                <w:szCs w:val="24"/>
+              </w:rPr>
+              <w:t>We will also need to set the following:</w:t>
+            </w:r>
+          </w:p>
+          <w:p>
+            <w:pPr>
+              <w:rPr>
+                <w:sz w:val="24"/>
+                <w:szCs w:val="24"/>
+              </w:rPr>
+            </w:pPr>
+            <w:r>
+              <w:rPr>
+                <w:sz w:val="24"/>
+                <w:szCs w:val="24"/>
+              </w:rPr>
+              <w:t>--OS profile (you can choose what to set)</w:t>
+            </w:r>
+          </w:p>
+          <w:p>
+            <w:pPr>
+              <w:rPr>
+                <w:sz w:val="24"/>
+                <w:szCs w:val="24"/>
+              </w:rPr>
+            </w:pPr>
+            <w:r>
+              <w:rPr>
+                <w:sz w:val="24"/>
+                <w:szCs w:val="24"/>
+              </w:rPr>
               <w:lastRenderedPageBreak/>
-              <w:t xml:space="preserve">Virtual machine </w:t>
-            </w:r>
-          </w:p>
-          <w:p>
-            <w:hyperlink r:id="rId14">
+              <w:t>--Storage profile (you can choose what to set)</w:t>
+            </w:r>
+          </w:p>
+          <w:p>
+            <w:pPr>
+              <w:rPr>
+                <w:sz w:val="24"/>
+                <w:szCs w:val="24"/>
+              </w:rPr>
+            </w:pPr>
+            <w:r>
+              <w:rPr>
+                <w:sz w:val="24"/>
+                <w:szCs w:val="24"/>
+              </w:rPr>
+              <w:t>--Hardware profile (We should set virtual machine size to StandardB1Ms)</w:t>
+            </w:r>
+          </w:p>
+          <w:p>
+            <w:pPr>
+              <w:rPr>
+                <w:sz w:val="24"/>
+                <w:szCs w:val="24"/>
+              </w:rPr>
+            </w:pPr>
+            <w:r>
+              <w:rPr>
+                <w:sz w:val="24"/>
+                <w:szCs w:val="24"/>
+              </w:rPr>
+              <w:t>--Availability set (defined in this table)</w:t>
+            </w:r>
+          </w:p>
+        </w:tc>
+        <w:tc>
+          <w:tcPr>
+            <w:tcW w:w="3519" w:type="dxa"/>
+          </w:tcPr>
+          <w:p>
+            <w:r>
+              <w:lastRenderedPageBreak/>
+              <w:t>REST API</w:t>
+            </w:r>
+          </w:p>
+          <w:p/>
+          <w:p>
+            <w:pPr>
+              <w:rPr>
+                <w:rStyle w:val="Hyperlink"/>
+                <w:rFonts w:ascii="Calibri" w:eastAsia="Calibri" w:hAnsi="Calibri" w:cs="Calibri"/>
+                <w:sz w:val="24"/>
+                <w:szCs w:val="24"/>
+              </w:rPr>
+            </w:pPr>
+            <w:hyperlink r:id="rId17" w:history="1">
               <w:r>
                 <w:rPr>
                   <w:rStyle w:val="Hyperlink"/>
@@ -709,108 +1143,50 @@
               </w:r>
             </w:hyperlink>
           </w:p>
-        </w:tc>
-        <w:tc>
-          <w:tcPr>
-            <w:tcW w:w="5114" w:type="dxa"/>
-          </w:tcPr>
-          <w:p>
-            <w:pPr>
-              <w:rPr>
-                <w:sz w:val="24"/>
-                <w:szCs w:val="24"/>
-              </w:rPr>
-            </w:pPr>
-            <w:r>
-              <w:rPr>
-                <w:sz w:val="24"/>
-                <w:szCs w:val="24"/>
-              </w:rPr>
-              <w:t>The VM should contain a network profile, this network profile should use the network interface we stated in the requirements</w:t>
-            </w:r>
-          </w:p>
-          <w:p>
-            <w:pPr>
-              <w:rPr>
-                <w:sz w:val="24"/>
-                <w:szCs w:val="24"/>
-              </w:rPr>
-            </w:pPr>
-          </w:p>
-          <w:p>
-            <w:pPr>
-              <w:rPr>
-                <w:sz w:val="24"/>
-                <w:szCs w:val="24"/>
-              </w:rPr>
-            </w:pPr>
-            <w:r>
-              <w:rPr>
-                <w:sz w:val="24"/>
-                <w:szCs w:val="24"/>
-              </w:rPr>
-              <w:t>We will also need to set the following:</w:t>
-            </w:r>
-          </w:p>
-          <w:p>
-            <w:pPr>
-              <w:rPr>
-                <w:sz w:val="24"/>
-                <w:szCs w:val="24"/>
-              </w:rPr>
-            </w:pPr>
-            <w:r>
-              <w:rPr>
-                <w:sz w:val="24"/>
-                <w:szCs w:val="24"/>
-              </w:rPr>
-              <w:t>--OS profile (you can choose what to set)</w:t>
-            </w:r>
-          </w:p>
-          <w:p>
-            <w:pPr>
-              <w:rPr>
-                <w:sz w:val="24"/>
-                <w:szCs w:val="24"/>
-              </w:rPr>
-            </w:pPr>
-            <w:r>
-              <w:rPr>
-                <w:sz w:val="24"/>
-                <w:szCs w:val="24"/>
-              </w:rPr>
-              <w:t>--Storage profile (you can choose what to set)</w:t>
-            </w:r>
-          </w:p>
-          <w:p>
-            <w:pPr>
-              <w:rPr>
-                <w:sz w:val="24"/>
-                <w:szCs w:val="24"/>
-              </w:rPr>
-            </w:pPr>
-            <w:r>
-              <w:rPr>
-                <w:sz w:val="24"/>
-                <w:szCs w:val="24"/>
-              </w:rPr>
-              <w:t>--Hardware profile (We should set virtual machine size to StandardB1Ms)</w:t>
-            </w:r>
-          </w:p>
-          <w:p>
-            <w:pPr>
-              <w:rPr>
-                <w:sz w:val="24"/>
-                <w:szCs w:val="24"/>
-              </w:rPr>
-            </w:pPr>
-            <w:r>
-              <w:rPr>
-                <w:sz w:val="24"/>
-                <w:szCs w:val="24"/>
-              </w:rPr>
-              <w:t>--Availability set (defined in this table)</w:t>
-            </w:r>
+          <w:p>
+            <w:pPr>
+              <w:rPr>
+                <w:rStyle w:val="Hyperlink"/>
+                <w:rFonts w:ascii="Calibri" w:eastAsia="Calibri" w:hAnsi="Calibri" w:cs="Calibri"/>
+                <w:sz w:val="24"/>
+                <w:szCs w:val="24"/>
+              </w:rPr>
+            </w:pPr>
+          </w:p>
+          <w:p>
+            <w:pPr>
+              <w:rPr>
+                <w:rStyle w:val="Hyperlink"/>
+                <w:color w:val="auto"/>
+                <w:u w:val="none"/>
+              </w:rPr>
+            </w:pPr>
+            <w:r>
+              <w:t>Python SDK</w:t>
+            </w:r>
+          </w:p>
+          <w:p>
+            <w:pPr>
+              <w:rPr>
+                <w:sz w:val="24"/>
+                <w:szCs w:val="24"/>
+              </w:rPr>
+            </w:pPr>
+            <w:hyperlink r:id="rId18" w:history="1">
+              <w:r>
+                <w:rPr>
+                  <w:rStyle w:val="Hyperlink"/>
+                </w:rPr>
+                <w:t>https://docs.microsoft.com/en-us/python/api/azure-mgmt-compute/azure.mgmt.compute.v20</w:t>
+              </w:r>
+              <w:r>
+                <w:rPr>
+                  <w:rStyle w:val="Hyperlink"/>
+                </w:rPr>
+                <w:lastRenderedPageBreak/>
+                <w:t>19_12_01.models.virtualmachine?view=azure-python</w:t>
+              </w:r>
+            </w:hyperlink>
           </w:p>
         </w:tc>
       </w:tr>
@@ -884,7 +1260,7 @@
       <w:r>
         <w:t xml:space="preserve">Username: </w:t>
       </w:r>
-      <w:hyperlink r:id="rId15">
+      <w:hyperlink r:id="rId19">
         <w:r>
           <w:rPr>
             <w:rStyle w:val="Hyperlink"/>
@@ -893,7 +1269,15 @@
         </w:r>
       </w:hyperlink>
       <w:r>
-        <w:t xml:space="preserve"> // Pwd: (Send separately)</w:t>
+        <w:t xml:space="preserve"> // </w:t>
+      </w:r>
+      <w:proofErr w:type="spellStart"/>
+      <w:r>
+        <w:t>Pwd</w:t>
+      </w:r>
+      <w:proofErr w:type="spellEnd"/>
+      <w:r>
+        <w:t>: (Send separately)</w:t>
       </w:r>
     </w:p>
     <w:p/>
@@ -1072,7 +1456,7 @@
         </w:rPr>
         <w:t xml:space="preserve">  </w:t>
       </w:r>
-      <w:hyperlink r:id="rId16" w:history="1">
+      <w:hyperlink r:id="rId20" w:history="1">
         <w:r>
           <w:rPr>
             <w:rStyle w:val="Hyperlink"/>
@@ -1147,17 +1531,26 @@
           <w:sz w:val="24"/>
           <w:szCs w:val="24"/>
         </w:rPr>
-        <w:t>Please directly download packages from PyPI</w:t>
-      </w:r>
-    </w:p>
-    <w:p>
-      <w:pPr>
-        <w:rPr>
-          <w:sz w:val="24"/>
-          <w:szCs w:val="24"/>
-        </w:rPr>
-      </w:pPr>
-      <w:hyperlink r:id="rId17" w:history="1">
+        <w:t xml:space="preserve">Please directly download packages from </w:t>
+      </w:r>
+      <w:proofErr w:type="spellStart"/>
+      <w:r>
+        <w:rPr>
+          <w:sz w:val="24"/>
+          <w:szCs w:val="24"/>
+        </w:rPr>
+        <w:t>PyPI</w:t>
+      </w:r>
+      <w:proofErr w:type="spellEnd"/>
+    </w:p>
+    <w:p>
+      <w:pPr>
+        <w:rPr>
+          <w:sz w:val="24"/>
+          <w:szCs w:val="24"/>
+        </w:rPr>
+      </w:pPr>
+      <w:hyperlink r:id="rId21" w:history="1">
         <w:r>
           <w:rPr>
             <w:rStyle w:val="Hyperlink"/>
@@ -1167,7 +1560,7 @@
       </w:hyperlink>
     </w:p>
     <w:p>
-      <w:hyperlink r:id="rId18" w:history="1">
+      <w:hyperlink r:id="rId22" w:history="1">
         <w:r>
           <w:rPr>
             <w:rStyle w:val="Hyperlink"/>
@@ -1183,7 +1576,7 @@
           <w:szCs w:val="24"/>
         </w:rPr>
       </w:pPr>
-      <w:hyperlink r:id="rId19" w:history="1">
+      <w:hyperlink r:id="rId23" w:history="1">
         <w:r>
           <w:rPr>
             <w:rStyle w:val="Hyperlink"/>
@@ -1203,7 +1596,6 @@
         </w:rPr>
       </w:pPr>
       <w:r>
-        <w:lastRenderedPageBreak/>
         <w:br/>
       </w:r>
       <w:r>
@@ -1247,20 +1639,30 @@
           <w:u w:val="single"/>
         </w:rPr>
       </w:pPr>
+      <w:proofErr w:type="spellStart"/>
       <w:r>
         <w:rPr>
           <w:sz w:val="24"/>
           <w:szCs w:val="24"/>
           <w:u w:val="single"/>
         </w:rPr>
-        <w:t xml:space="preserve">Quickstart guide for </w:t>
-      </w:r>
+        <w:t>Quickstart</w:t>
+      </w:r>
+      <w:proofErr w:type="spellEnd"/>
       <w:r>
         <w:rPr>
           <w:sz w:val="24"/>
           <w:szCs w:val="24"/>
           <w:u w:val="single"/>
         </w:rPr>
+        <w:t xml:space="preserve"> guide for </w:t>
+      </w:r>
+      <w:r>
+        <w:rPr>
+          <w:sz w:val="24"/>
+          <w:szCs w:val="24"/>
+          <w:u w:val="single"/>
+        </w:rPr>
         <w:t xml:space="preserve">Preview </w:t>
       </w:r>
       <w:r>
@@ -1288,7 +1690,7 @@
           <w:u w:val="single"/>
         </w:rPr>
       </w:pPr>
-      <w:hyperlink r:id="rId20" w:history="1">
+      <w:hyperlink r:id="rId24" w:history="1">
         <w:r>
           <w:rPr>
             <w:rStyle w:val="Hyperlink"/>
@@ -1324,7 +1726,7 @@
       </w:r>
     </w:p>
     <w:p>
-      <w:hyperlink r:id="rId21">
+      <w:hyperlink r:id="rId25">
         <w:r>
           <w:rPr>
             <w:rStyle w:val="Hyperlink"/>
@@ -1337,7 +1739,7 @@
       </w:hyperlink>
     </w:p>
     <w:p>
-      <w:hyperlink r:id="rId22">
+      <w:hyperlink r:id="rId26">
         <w:r>
           <w:rPr>
             <w:rStyle w:val="Hyperlink"/>
@@ -1387,7 +1789,7 @@
         </w:rPr>
         <w:t>(</w:t>
       </w:r>
-      <w:hyperlink r:id="rId23" w:history="1">
+      <w:hyperlink r:id="rId27" w:history="1">
         <w:r>
           <w:rPr>
             <w:rStyle w:val="Hyperlink"/>
@@ -1620,21 +2022,12 @@
           <w:szCs w:val="24"/>
         </w:rPr>
       </w:pPr>
-      <w:proofErr w:type="gramStart"/>
-      <w:r>
-        <w:rPr>
-          <w:sz w:val="24"/>
-          <w:szCs w:val="24"/>
-        </w:rPr>
-        <w:t>In order to</w:t>
-      </w:r>
-      <w:proofErr w:type="gramEnd"/>
-      <w:r>
-        <w:rPr>
-          <w:sz w:val="24"/>
-          <w:szCs w:val="24"/>
-        </w:rPr>
-        <w:t xml:space="preserve"> interact with Azure resources, we will need to authenticate to Azure first</w:t>
+      <w:r>
+        <w:rPr>
+          <w:sz w:val="24"/>
+          <w:szCs w:val="24"/>
+        </w:rPr>
+        <w:t>In order to interact with Azure resources, we will need to authenticate to Azure first</w:t>
       </w:r>
     </w:p>
     <w:p>
@@ -1683,42 +2076,55 @@
           <w:sz w:val="28"/>
           <w:szCs w:val="28"/>
         </w:rPr>
-        <w:t xml:space="preserve">Task 2 – Create a resource group </w:t>
-      </w:r>
-      <w:proofErr w:type="gramStart"/>
-      <w:r>
+        <w:t>Task 2 – Create a resource group ( ~5mins )</w:t>
+      </w:r>
+    </w:p>
+    <w:p>
+      <w:pPr>
         <w:rPr>
           <w:color w:val="44546A" w:themeColor="text2"/>
           <w:sz w:val="28"/>
           <w:szCs w:val="28"/>
         </w:rPr>
-        <w:t>( ~</w:t>
-      </w:r>
-      <w:proofErr w:type="gramEnd"/>
-      <w:r>
+      </w:pPr>
+      <w:r>
+        <w:rPr>
+          <w:sz w:val="24"/>
+          <w:szCs w:val="24"/>
+        </w:rPr>
+        <w:t>A resource group is needed for all Azure resources, please create a new resource group with your name of choice</w:t>
+      </w:r>
+    </w:p>
+    <w:p>
+      <w:pPr>
         <w:rPr>
           <w:color w:val="44546A" w:themeColor="text2"/>
           <w:sz w:val="28"/>
           <w:szCs w:val="28"/>
         </w:rPr>
-        <w:t>5mins )</w:t>
-      </w:r>
-    </w:p>
-    <w:p>
-      <w:pPr>
+      </w:pPr>
+      <w:r>
         <w:rPr>
           <w:color w:val="44546A" w:themeColor="text2"/>
           <w:sz w:val="28"/>
           <w:szCs w:val="28"/>
         </w:rPr>
-      </w:pPr>
-      <w:r>
-        <w:rPr>
-          <w:sz w:val="24"/>
-          <w:szCs w:val="24"/>
-        </w:rPr>
-        <w:lastRenderedPageBreak/>
-        <w:t>A resource group is needed for all Azure resources, please create a new resource group with your name of choice</w:t>
+        <w:t>Task 3 – Create an Availability Set ( ~5mins )</w:t>
+      </w:r>
+    </w:p>
+    <w:p>
+      <w:pPr>
+        <w:rPr>
+          <w:sz w:val="24"/>
+          <w:szCs w:val="24"/>
+        </w:rPr>
+      </w:pPr>
+      <w:r>
+        <w:rPr>
+          <w:sz w:val="24"/>
+          <w:szCs w:val="24"/>
+        </w:rPr>
+        <w:t>Our VM will be using an availability set, please create an availability set with following properties and name of your choice</w:t>
       </w:r>
     </w:p>
     <w:p>
@@ -1735,40 +2141,55 @@
           <w:sz w:val="28"/>
           <w:szCs w:val="28"/>
         </w:rPr>
-        <w:t xml:space="preserve">Task 3 – Create an Availability Set </w:t>
-      </w:r>
-      <w:proofErr w:type="gramStart"/>
-      <w:r>
+        <w:t>Task 4 – Create an IP Address ( ~5mins )</w:t>
+      </w:r>
+    </w:p>
+    <w:p>
+      <w:pPr>
+        <w:rPr>
+          <w:sz w:val="24"/>
+          <w:szCs w:val="24"/>
+        </w:rPr>
+      </w:pPr>
+      <w:r>
+        <w:rPr>
+          <w:sz w:val="24"/>
+          <w:szCs w:val="24"/>
+        </w:rPr>
+        <w:lastRenderedPageBreak/>
+        <w:t>In order to create a VM, network related info is also required. Let’s start by creating an IP address first. Please create an IP Address according to the requirements</w:t>
+      </w:r>
+    </w:p>
+    <w:p>
+      <w:pPr>
         <w:rPr>
           <w:color w:val="44546A" w:themeColor="text2"/>
           <w:sz w:val="28"/>
           <w:szCs w:val="28"/>
         </w:rPr>
-        <w:t>( ~</w:t>
-      </w:r>
-      <w:proofErr w:type="gramEnd"/>
+      </w:pPr>
       <w:r>
         <w:rPr>
           <w:color w:val="44546A" w:themeColor="text2"/>
           <w:sz w:val="28"/>
           <w:szCs w:val="28"/>
         </w:rPr>
-        <w:t>5mins )</w:t>
-      </w:r>
-    </w:p>
-    <w:p>
-      <w:pPr>
-        <w:rPr>
-          <w:sz w:val="24"/>
-          <w:szCs w:val="24"/>
-        </w:rPr>
-      </w:pPr>
-      <w:r>
-        <w:rPr>
-          <w:sz w:val="24"/>
-          <w:szCs w:val="24"/>
-        </w:rPr>
-        <w:t>Our VM will be using an availability set, please create an availability set with following properties and name of your choice</w:t>
+        <w:t>Task 5 – Create a virtual network ( ~5mins )</w:t>
+      </w:r>
+    </w:p>
+    <w:p>
+      <w:pPr>
+        <w:rPr>
+          <w:sz w:val="24"/>
+          <w:szCs w:val="24"/>
+        </w:rPr>
+      </w:pPr>
+      <w:r>
+        <w:rPr>
+          <w:sz w:val="24"/>
+          <w:szCs w:val="24"/>
+        </w:rPr>
+        <w:t xml:space="preserve">Next, we need to create a virtual network, please create a virtual network according to the requirements </w:t>
       </w:r>
     </w:p>
     <w:p>
@@ -1785,169 +2206,40 @@
           <w:sz w:val="28"/>
           <w:szCs w:val="28"/>
         </w:rPr>
-        <w:t xml:space="preserve">Task 4 – Create an IP Address </w:t>
-      </w:r>
-      <w:proofErr w:type="gramStart"/>
-      <w:r>
+        <w:t>Task 6 – Create a network interface (~ 5mins )</w:t>
+      </w:r>
+    </w:p>
+    <w:p>
+      <w:pPr>
+        <w:rPr>
+          <w:sz w:val="24"/>
+          <w:szCs w:val="24"/>
+        </w:rPr>
+      </w:pPr>
+      <w:r>
+        <w:rPr>
+          <w:sz w:val="24"/>
+          <w:szCs w:val="24"/>
+        </w:rPr>
+        <w:t>As final step of network, we need to create a network interface. Please create a network interface according to the requirements (we will use the resources previously created)</w:t>
+      </w:r>
+    </w:p>
+    <w:p>
+      <w:pPr>
         <w:rPr>
           <w:color w:val="44546A" w:themeColor="text2"/>
           <w:sz w:val="28"/>
           <w:szCs w:val="28"/>
         </w:rPr>
-        <w:t>( ~</w:t>
-      </w:r>
-      <w:proofErr w:type="gramEnd"/>
+      </w:pPr>
       <w:r>
         <w:rPr>
           <w:color w:val="44546A" w:themeColor="text2"/>
           <w:sz w:val="28"/>
           <w:szCs w:val="28"/>
         </w:rPr>
-        <w:t>5mins )</w:t>
-      </w:r>
-    </w:p>
-    <w:p>
-      <w:pPr>
-        <w:rPr>
-          <w:sz w:val="24"/>
-          <w:szCs w:val="24"/>
-        </w:rPr>
-      </w:pPr>
-      <w:proofErr w:type="gramStart"/>
-      <w:r>
-        <w:rPr>
-          <w:sz w:val="24"/>
-          <w:szCs w:val="24"/>
-        </w:rPr>
-        <w:t>In order to</w:t>
-      </w:r>
-      <w:proofErr w:type="gramEnd"/>
-      <w:r>
-        <w:rPr>
-          <w:sz w:val="24"/>
-          <w:szCs w:val="24"/>
-        </w:rPr>
-        <w:t xml:space="preserve"> create a VM, network related info is also required. Let’s start by creating an IP address first. Please create an IP Address according to the requirements</w:t>
-      </w:r>
-    </w:p>
-    <w:p>
-      <w:pPr>
-        <w:rPr>
-          <w:color w:val="44546A" w:themeColor="text2"/>
-          <w:sz w:val="28"/>
-          <w:szCs w:val="28"/>
-        </w:rPr>
-      </w:pPr>
-      <w:r>
-        <w:rPr>
-          <w:color w:val="44546A" w:themeColor="text2"/>
-          <w:sz w:val="28"/>
-          <w:szCs w:val="28"/>
-        </w:rPr>
-        <w:t xml:space="preserve">Task 5 – Create a virtual network </w:t>
-      </w:r>
-      <w:proofErr w:type="gramStart"/>
-      <w:r>
-        <w:rPr>
-          <w:color w:val="44546A" w:themeColor="text2"/>
-          <w:sz w:val="28"/>
-          <w:szCs w:val="28"/>
-        </w:rPr>
-        <w:t>( ~</w:t>
-      </w:r>
-      <w:proofErr w:type="gramEnd"/>
-      <w:r>
-        <w:rPr>
-          <w:color w:val="44546A" w:themeColor="text2"/>
-          <w:sz w:val="28"/>
-          <w:szCs w:val="28"/>
-        </w:rPr>
-        <w:t>5mins )</w:t>
-      </w:r>
-    </w:p>
-    <w:p>
-      <w:pPr>
-        <w:rPr>
-          <w:sz w:val="24"/>
-          <w:szCs w:val="24"/>
-        </w:rPr>
-      </w:pPr>
-      <w:r>
-        <w:rPr>
-          <w:sz w:val="24"/>
-          <w:szCs w:val="24"/>
-        </w:rPr>
-        <w:t xml:space="preserve">Next, we need to create a virtual network, please create a virtual network according to the requirements </w:t>
-      </w:r>
-    </w:p>
-    <w:p>
-      <w:pPr>
-        <w:rPr>
-          <w:color w:val="44546A" w:themeColor="text2"/>
-          <w:sz w:val="28"/>
-          <w:szCs w:val="28"/>
-        </w:rPr>
-      </w:pPr>
-      <w:r>
-        <w:rPr>
-          <w:color w:val="44546A" w:themeColor="text2"/>
-          <w:sz w:val="28"/>
-          <w:szCs w:val="28"/>
-        </w:rPr>
-        <w:t>Task 6 – Create a network interface (~ 5</w:t>
-      </w:r>
-      <w:proofErr w:type="gramStart"/>
-      <w:r>
-        <w:rPr>
-          <w:color w:val="44546A" w:themeColor="text2"/>
-          <w:sz w:val="28"/>
-          <w:szCs w:val="28"/>
-        </w:rPr>
-        <w:t>mins )</w:t>
-      </w:r>
-      <w:proofErr w:type="gramEnd"/>
-    </w:p>
-    <w:p>
-      <w:pPr>
-        <w:rPr>
-          <w:sz w:val="24"/>
-          <w:szCs w:val="24"/>
-        </w:rPr>
-      </w:pPr>
-      <w:r>
-        <w:rPr>
-          <w:sz w:val="24"/>
-          <w:szCs w:val="24"/>
-        </w:rPr>
-        <w:t>As final step of network, we need to create a network interface. Please create a network interface according to the requirements (we will use the resources previously created)</w:t>
-      </w:r>
-    </w:p>
-    <w:p>
-      <w:pPr>
-        <w:rPr>
-          <w:color w:val="44546A" w:themeColor="text2"/>
-          <w:sz w:val="28"/>
-          <w:szCs w:val="28"/>
-        </w:rPr>
-      </w:pPr>
-      <w:r>
-        <w:rPr>
-          <w:color w:val="44546A" w:themeColor="text2"/>
-          <w:sz w:val="28"/>
-          <w:szCs w:val="28"/>
-        </w:rPr>
-        <w:t>Task 7 – Create a virtual machine (~7-8</w:t>
-      </w:r>
-      <w:proofErr w:type="gramStart"/>
-      <w:r>
-        <w:rPr>
-          <w:color w:val="44546A" w:themeColor="text2"/>
-          <w:sz w:val="28"/>
-          <w:szCs w:val="28"/>
-        </w:rPr>
-        <w:t>mins )</w:t>
-      </w:r>
-      <w:proofErr w:type="gramEnd"/>
+        <w:t>Task 7 – Create a virtual machine (~7-8mins )</w:t>
+      </w:r>
     </w:p>
     <w:p>
       <w:pPr>
@@ -1976,23 +2268,7 @@
           <w:sz w:val="24"/>
           <w:szCs w:val="24"/>
         </w:rPr>
-        <w:t>Network profile -</w:t>
-      </w:r>
-      <w:proofErr w:type="gramStart"/>
-      <w:r>
-        <w:rPr>
-          <w:sz w:val="24"/>
-          <w:szCs w:val="24"/>
-        </w:rPr>
-        <w:t>&gt;  A</w:t>
-      </w:r>
-      <w:proofErr w:type="gramEnd"/>
-      <w:r>
-        <w:rPr>
-          <w:sz w:val="24"/>
-          <w:szCs w:val="24"/>
-        </w:rPr>
-        <w:t xml:space="preserve"> new network profile with the network interface we created in Task 6</w:t>
+        <w:t>Network profile -&gt;  A new network profile with the network interface we created in Task 6</w:t>
       </w:r>
     </w:p>
     <w:p>
@@ -2142,7 +2418,6 @@
           <w:sz w:val="24"/>
           <w:szCs w:val="24"/>
         </w:rPr>
-        <w:lastRenderedPageBreak/>
         <w:t>API Design</w:t>
       </w:r>
     </w:p>
@@ -2268,20 +2543,8 @@
           <w:szCs w:val="24"/>
           <w:u w:val="single"/>
         </w:rPr>
-        <w:t xml:space="preserve">How likely would you recommend Azure SDK to other </w:t>
-      </w:r>
-      <w:proofErr w:type="gramStart"/>
-      <w:r>
-        <w:rPr>
-          <w:rFonts w:ascii="Calibri" w:eastAsia="Calibri" w:hAnsi="Calibri" w:cs="Calibri"/>
-          <w:color w:val="000000" w:themeColor="text1"/>
-          <w:sz w:val="24"/>
-          <w:szCs w:val="24"/>
-          <w:u w:val="single"/>
-        </w:rPr>
-        <w:t>people</w:t>
-      </w:r>
-      <w:proofErr w:type="gramEnd"/>
+        <w:t>How likely would you recommend Azure SDK to other people</w:t>
+      </w:r>
     </w:p>
     <w:p>
       <w:pPr>
@@ -3452,7 +3715,7 @@
 </file>
 
 <file path=customXml/itemProps1.xml><?xml version="1.0" encoding="utf-8"?>
-<ds:datastoreItem xmlns:ds="http://schemas.openxmlformats.org/officeDocument/2006/customXml" ds:itemID="{523DC3DF-E966-4585-9486-5608BBB2A0CC}">
+<ds:datastoreItem xmlns:ds="http://schemas.openxmlformats.org/officeDocument/2006/customXml" ds:itemID="{FCABAC63-9C24-4938-8E58-4620CF4EAA01}">
   <ds:schemaRefs>
     <ds:schemaRef ds:uri="http://schemas.openxmlformats.org/officeDocument/2006/bibliography"/>
   </ds:schemaRefs>

</xml_diff>